<commit_message>
Izmene nakon formalne inspekcije
</commit_message>
<xml_diff>
--- a/Dokumentacija/SSU/Bogdan/SSU Odbijanje kreiranja korisnickog naloga.docx
+++ b/Dokumentacija/SSU/Bogdan/SSU Odbijanje kreiranja korisnickog naloga.docx
@@ -1,26 +1,26 @@
 
 <file path=word/document.xml><?xml version="1.0" encoding="utf-8"?>
-<w:document xmlns:wpc="http://schemas.microsoft.com/office/word/2010/wordprocessingCanvas" xmlns:mc="http://schemas.openxmlformats.org/markup-compatibility/2006" xmlns:o="urn:schemas-microsoft-com:office:office" xmlns:r="http://schemas.openxmlformats.org/officeDocument/2006/relationships" xmlns:m="http://schemas.openxmlformats.org/officeDocument/2006/math" xmlns:v="urn:schemas-microsoft-com:vml" xmlns:wp14="http://schemas.microsoft.com/office/word/2010/wordprocessingDrawing" xmlns:wp="http://schemas.openxmlformats.org/drawingml/2006/wordprocessingDrawing" xmlns:w10="urn:schemas-microsoft-com:office:word" xmlns:w="http://schemas.openxmlformats.org/wordprocessingml/2006/main" xmlns:w14="http://schemas.microsoft.com/office/word/2010/wordml" xmlns:w15="http://schemas.microsoft.com/office/word/2012/wordml" xmlns:wpg="http://schemas.microsoft.com/office/word/2010/wordprocessingGroup" xmlns:wpi="http://schemas.microsoft.com/office/word/2010/wordprocessingInk" xmlns:wne="http://schemas.microsoft.com/office/word/2006/wordml" xmlns:wps="http://schemas.microsoft.com/office/word/2010/wordprocessingShape" mc:Ignorable="w14 w15 wp14">
+<w:document xmlns:wpc="http://schemas.microsoft.com/office/word/2010/wordprocessingCanvas" xmlns:mc="http://schemas.openxmlformats.org/markup-compatibility/2006" xmlns:o="urn:schemas-microsoft-com:office:office" xmlns:r="http://schemas.openxmlformats.org/officeDocument/2006/relationships" xmlns:m="http://schemas.openxmlformats.org/officeDocument/2006/math" xmlns:v="urn:schemas-microsoft-com:vml" xmlns:wp14="http://schemas.microsoft.com/office/word/2010/wordprocessingDrawing" xmlns:wp="http://schemas.openxmlformats.org/drawingml/2006/wordprocessingDrawing" xmlns:w="http://schemas.openxmlformats.org/wordprocessingml/2006/main" xmlns:w14="http://schemas.microsoft.com/office/word/2010/wordml" xmlns:w10="urn:schemas-microsoft-com:office:word" xmlns:w15="http://schemas.microsoft.com/office/word/2012/wordml" xmlns:wpg="http://schemas.microsoft.com/office/word/2010/wordprocessingGroup" xmlns:wpi="http://schemas.microsoft.com/office/word/2010/wordprocessingInk" xmlns:wne="http://schemas.microsoft.com/office/word/2006/wordml" xmlns:wps="http://schemas.microsoft.com/office/word/2010/wordprocessingShape" xmlns:wpsCustomData="http://www.wps.cn/officeDocument/2013/wpsCustomData" mc:Ignorable="w14 w15 wp14">
   <w:body>
     <w:p>
       <w:pPr>
-        <w:pStyle w:val="Heading1"/>
+        <w:pStyle w:val="2"/>
         <w:spacing w:line="360" w:lineRule="auto"/>
         <w:jc w:val="center"/>
         <w:rPr>
-          <w:rStyle w:val="Strong"/>
+          <w:rStyle w:val="7"/>
           <w:color w:val="1F4E79" w:themeColor="accent1" w:themeShade="80"/>
           <w:sz w:val="40"/>
         </w:rPr>
       </w:pPr>
-      <w:bookmarkStart w:id="0" w:name="_Toc129637874"/>
-      <w:bookmarkStart w:id="1" w:name="_Toc129637760"/>
-      <w:bookmarkStart w:id="2" w:name="_Toc129637423"/>
-      <w:bookmarkStart w:id="3" w:name="_Toc129637384"/>
-      <w:bookmarkStart w:id="4" w:name="_Toc129222226"/>
-      <w:r>
-        <w:rPr>
-          <w:rStyle w:val="Strong"/>
+      <w:bookmarkStart w:id="0" w:name="_Toc129637384"/>
+      <w:bookmarkStart w:id="1" w:name="_Toc129222226"/>
+      <w:bookmarkStart w:id="2" w:name="_Toc129637760"/>
+      <w:bookmarkStart w:id="3" w:name="_Toc129637874"/>
+      <w:bookmarkStart w:id="4" w:name="_Toc129637423"/>
+      <w:r>
+        <w:rPr>
+          <w:rStyle w:val="7"/>
           <w:color w:val="1F4E79" w:themeColor="accent1" w:themeShade="80"/>
           <w:sz w:val="40"/>
         </w:rPr>
@@ -37,7 +37,7 @@
         <w:spacing w:line="360" w:lineRule="auto"/>
         <w:jc w:val="center"/>
         <w:rPr>
-          <w:rStyle w:val="Strong"/>
+          <w:rStyle w:val="7"/>
           <w:color w:val="1F4E79" w:themeColor="accent1" w:themeShade="80"/>
           <w:sz w:val="32"/>
           <w:szCs w:val="32"/>
@@ -45,7 +45,7 @@
       </w:pPr>
       <w:r>
         <w:rPr>
-          <w:rStyle w:val="Strong"/>
+          <w:rStyle w:val="7"/>
           <w:color w:val="1F4E79" w:themeColor="accent1" w:themeShade="80"/>
           <w:sz w:val="32"/>
           <w:szCs w:val="32"/>
@@ -55,7 +55,7 @@
     </w:p>
     <w:p>
       <w:pPr>
-        <w:pStyle w:val="Title"/>
+        <w:pStyle w:val="9"/>
         <w:spacing w:line="360" w:lineRule="auto"/>
         <w:jc w:val="center"/>
         <w:rPr>
@@ -90,17 +90,7 @@
           <w:sz w:val="48"/>
           <w:szCs w:val="48"/>
         </w:rPr>
-        <w:t xml:space="preserve">Specifikacija scenarija upotrebe funkcionalnosti </w:t>
-      </w:r>
-      <w:r>
-        <w:rPr>
-          <w:rFonts w:ascii="Times New Roman" w:hAnsi="Times New Roman" w:cs="Times New Roman"/>
-          <w:b/>
-          <w:color w:val="1F4E79" w:themeColor="accent1" w:themeShade="80"/>
-          <w:sz w:val="48"/>
-          <w:szCs w:val="48"/>
-        </w:rPr>
-        <w:t>odbijanja kreiranja korisničkog naloga</w:t>
+        <w:t>Specifikacija scenarija upotrebe funkcionalnosti odbijanja kreiranja korisničkog naloga</w:t>
       </w:r>
     </w:p>
     <w:p/>
@@ -109,9 +99,6 @@
         <w:jc w:val="center"/>
       </w:pPr>
       <w:r>
-        <w:rPr>
-          <w:noProof/>
-        </w:rPr>
         <w:drawing>
           <wp:inline distT="0" distB="0" distL="0" distR="0">
             <wp:extent cx="2524125" cy="2524125"/>
@@ -124,13 +111,13 @@
               <a:graphicData uri="http://schemas.openxmlformats.org/drawingml/2006/picture">
                 <pic:pic xmlns:pic="http://schemas.openxmlformats.org/drawingml/2006/picture">
                   <pic:nvPicPr>
-                    <pic:cNvPr id="0" name="Picture 1"/>
+                    <pic:cNvPr id="2" name="Picture 2"/>
                     <pic:cNvPicPr>
                       <a:picLocks noChangeAspect="1" noChangeArrowheads="1"/>
                     </pic:cNvPicPr>
                   </pic:nvPicPr>
                   <pic:blipFill>
-                    <a:blip r:embed="rId7">
+                    <a:blip r:embed="rId8">
                       <a:extLst>
                         <a:ext uri="{28A0092B-C50C-407E-A947-70E740481C1C}">
                           <a14:useLocalDpi xmlns:a14="http://schemas.microsoft.com/office/drawing/2010/main" val="0"/>
@@ -142,7 +129,7 @@
                       <a:fillRect/>
                     </a:stretch>
                   </pic:blipFill>
-                  <pic:spPr bwMode="auto">
+                  <pic:spPr>
                     <a:xfrm>
                       <a:off x="0" y="0"/>
                       <a:ext cx="2524125" cy="2524125"/>
@@ -294,7 +281,7 @@
       <w:pPr>
         <w:jc w:val="center"/>
         <w:rPr>
-          <w:rStyle w:val="Strong"/>
+          <w:rStyle w:val="7"/>
           <w:rFonts w:ascii="Times New Roman" w:hAnsi="Times New Roman" w:cs="Times New Roman"/>
           <w:color w:val="1F4E79" w:themeColor="accent1" w:themeShade="80"/>
           <w:sz w:val="36"/>
@@ -306,7 +293,7 @@
       <w:pPr>
         <w:jc w:val="center"/>
         <w:rPr>
-          <w:rStyle w:val="Strong"/>
+          <w:rStyle w:val="7"/>
           <w:rFonts w:ascii="Times New Roman" w:hAnsi="Times New Roman" w:cs="Times New Roman"/>
           <w:color w:val="1F4E79" w:themeColor="accent1" w:themeShade="80"/>
           <w:sz w:val="36"/>
@@ -315,7 +302,7 @@
       </w:pPr>
       <w:r>
         <w:rPr>
-          <w:rStyle w:val="Strong"/>
+          <w:rStyle w:val="7"/>
           <w:rFonts w:ascii="Times New Roman" w:hAnsi="Times New Roman" w:cs="Times New Roman"/>
           <w:color w:val="1F4E79" w:themeColor="accent1" w:themeShade="80"/>
           <w:sz w:val="36"/>
@@ -328,7 +315,7 @@
       <w:pPr>
         <w:jc w:val="center"/>
         <w:rPr>
-          <w:rStyle w:val="Strong"/>
+          <w:rStyle w:val="7"/>
           <w:rFonts w:ascii="Times New Roman" w:hAnsi="Times New Roman" w:cs="Times New Roman"/>
           <w:color w:val="1F4E79" w:themeColor="accent1" w:themeShade="80"/>
           <w:sz w:val="32"/>
@@ -340,7 +327,7 @@
       <w:pPr>
         <w:jc w:val="center"/>
         <w:rPr>
-          <w:rStyle w:val="Strong"/>
+          <w:rStyle w:val="7"/>
           <w:rFonts w:ascii="Times New Roman" w:hAnsi="Times New Roman" w:cs="Times New Roman"/>
           <w:color w:val="1F4E79" w:themeColor="accent1" w:themeShade="80"/>
           <w:sz w:val="32"/>
@@ -350,9 +337,24 @@
     </w:p>
     <w:tbl>
       <w:tblPr>
-        <w:tblStyle w:val="TableGrid"/>
+        <w:tblStyle w:val="8"/>
         <w:tblW w:w="9535" w:type="dxa"/>
-        <w:tblLook w:val="04A0" w:firstRow="1" w:lastRow="0" w:firstColumn="1" w:lastColumn="0" w:noHBand="0" w:noVBand="1"/>
+        <w:tblInd w:w="0" w:type="dxa"/>
+        <w:tblBorders>
+          <w:top w:val="single" w:color="auto" w:sz="4" w:space="0"/>
+          <w:left w:val="single" w:color="auto" w:sz="4" w:space="0"/>
+          <w:bottom w:val="single" w:color="auto" w:sz="4" w:space="0"/>
+          <w:right w:val="single" w:color="auto" w:sz="4" w:space="0"/>
+          <w:insideH w:val="single" w:color="auto" w:sz="4" w:space="0"/>
+          <w:insideV w:val="single" w:color="auto" w:sz="4" w:space="0"/>
+        </w:tblBorders>
+        <w:tblLayout w:type="autofit"/>
+        <w:tblCellMar>
+          <w:top w:w="0" w:type="dxa"/>
+          <w:left w:w="108" w:type="dxa"/>
+          <w:bottom w:w="0" w:type="dxa"/>
+          <w:right w:w="108" w:type="dxa"/>
+        </w:tblCellMar>
       </w:tblPr>
       <w:tblGrid>
         <w:gridCol w:w="2337"/>
@@ -361,8 +363,18 @@
         <w:gridCol w:w="2523"/>
       </w:tblGrid>
       <w:tr>
+        <w:tblPrEx>
+          <w:tblBorders>
+            <w:top w:val="single" w:color="auto" w:sz="4" w:space="0"/>
+            <w:left w:val="single" w:color="auto" w:sz="4" w:space="0"/>
+            <w:bottom w:val="single" w:color="auto" w:sz="4" w:space="0"/>
+            <w:right w:val="single" w:color="auto" w:sz="4" w:space="0"/>
+            <w:insideH w:val="single" w:color="auto" w:sz="4" w:space="0"/>
+            <w:insideV w:val="single" w:color="auto" w:sz="4" w:space="0"/>
+          </w:tblBorders>
+        </w:tblPrEx>
         <w:trPr>
-          <w:trHeight w:val="404"/>
+          <w:trHeight w:val="404" w:hRule="atLeast"/>
         </w:trPr>
         <w:tc>
           <w:tcPr>
@@ -466,8 +478,18 @@
         </w:tc>
       </w:tr>
       <w:tr>
+        <w:tblPrEx>
+          <w:tblBorders>
+            <w:top w:val="single" w:color="auto" w:sz="4" w:space="0"/>
+            <w:left w:val="single" w:color="auto" w:sz="4" w:space="0"/>
+            <w:bottom w:val="single" w:color="auto" w:sz="4" w:space="0"/>
+            <w:right w:val="single" w:color="auto" w:sz="4" w:space="0"/>
+            <w:insideH w:val="single" w:color="auto" w:sz="4" w:space="0"/>
+            <w:insideV w:val="single" w:color="auto" w:sz="4" w:space="0"/>
+          </w:tblBorders>
+        </w:tblPrEx>
         <w:trPr>
-          <w:trHeight w:val="1070"/>
+          <w:trHeight w:val="1070" w:hRule="atLeast"/>
         </w:trPr>
         <w:tc>
           <w:tcPr>
@@ -608,20 +630,146 @@
                 <w:sz w:val="28"/>
                 <w:szCs w:val="32"/>
               </w:rPr>
-              <w:t>Bogdan Mihajlovi</w:t>
-            </w:r>
-            <w:r>
-              <w:rPr>
-                <w:rFonts w:ascii="Times New Roman" w:hAnsi="Times New Roman" w:cs="Times New Roman"/>
-                <w:sz w:val="28"/>
-                <w:szCs w:val="32"/>
-              </w:rPr>
-              <w:t>ć</w:t>
+              <w:t>Bogdan Mihajlović</w:t>
             </w:r>
           </w:p>
         </w:tc>
       </w:tr>
       <w:tr>
+        <w:tblPrEx>
+          <w:tblBorders>
+            <w:top w:val="single" w:color="auto" w:sz="4" w:space="0"/>
+            <w:left w:val="single" w:color="auto" w:sz="4" w:space="0"/>
+            <w:bottom w:val="single" w:color="auto" w:sz="4" w:space="0"/>
+            <w:right w:val="single" w:color="auto" w:sz="4" w:space="0"/>
+            <w:insideH w:val="single" w:color="auto" w:sz="4" w:space="0"/>
+            <w:insideV w:val="single" w:color="auto" w:sz="4" w:space="0"/>
+          </w:tblBorders>
+        </w:tblPrEx>
+        <w:tc>
+          <w:tcPr>
+            <w:tcW w:w="2337" w:type="dxa"/>
+            <w:vAlign w:val="top"/>
+          </w:tcPr>
+          <w:p>
+            <w:pPr>
+              <w:spacing w:after="0" w:line="240" w:lineRule="auto"/>
+              <w:jc w:val="center"/>
+              <w:rPr>
+                <w:rFonts w:ascii="Times New Roman" w:hAnsi="Times New Roman" w:cs="Times New Roman"/>
+                <w:color w:val="1F4E79" w:themeColor="accent1" w:themeShade="80"/>
+                <w:sz w:val="32"/>
+                <w:szCs w:val="32"/>
+              </w:rPr>
+            </w:pPr>
+            <w:r>
+              <w:rPr>
+                <w:rFonts w:hint="default" w:ascii="Times New Roman" w:hAnsi="Times New Roman" w:cs="Times New Roman"/>
+                <w:color w:val="auto"/>
+                <w:sz w:val="28"/>
+                <w:szCs w:val="28"/>
+                <w:lang w:val="en-US"/>
+              </w:rPr>
+              <w:t>13.04.2023.</w:t>
+            </w:r>
+          </w:p>
+        </w:tc>
+        <w:tc>
+          <w:tcPr>
+            <w:tcW w:w="2337" w:type="dxa"/>
+            <w:vAlign w:val="top"/>
+          </w:tcPr>
+          <w:p>
+            <w:pPr>
+              <w:spacing w:after="0" w:line="240" w:lineRule="auto"/>
+              <w:jc w:val="center"/>
+              <w:rPr>
+                <w:rFonts w:ascii="Times New Roman" w:hAnsi="Times New Roman" w:cs="Times New Roman"/>
+                <w:color w:val="1F4E79" w:themeColor="accent1" w:themeShade="80"/>
+                <w:sz w:val="32"/>
+                <w:szCs w:val="32"/>
+              </w:rPr>
+            </w:pPr>
+            <w:r>
+              <w:rPr>
+                <w:rFonts w:hint="default" w:ascii="Times New Roman" w:hAnsi="Times New Roman" w:cs="Times New Roman"/>
+                <w:color w:val="auto"/>
+                <w:sz w:val="28"/>
+                <w:szCs w:val="28"/>
+                <w:lang w:val="en-US"/>
+              </w:rPr>
+              <w:t>1.1</w:t>
+            </w:r>
+          </w:p>
+        </w:tc>
+        <w:tc>
+          <w:tcPr>
+            <w:tcW w:w="2338" w:type="dxa"/>
+            <w:vAlign w:val="top"/>
+          </w:tcPr>
+          <w:p>
+            <w:pPr>
+              <w:spacing w:after="0" w:line="240" w:lineRule="auto"/>
+              <w:jc w:val="center"/>
+              <w:rPr>
+                <w:rFonts w:ascii="Times New Roman" w:hAnsi="Times New Roman" w:cs="Times New Roman"/>
+                <w:color w:val="1F4E79" w:themeColor="accent1" w:themeShade="80"/>
+                <w:sz w:val="32"/>
+                <w:szCs w:val="32"/>
+              </w:rPr>
+            </w:pPr>
+            <w:r>
+              <w:rPr>
+                <w:rFonts w:hint="default" w:ascii="Times New Roman" w:hAnsi="Times New Roman" w:cs="Times New Roman"/>
+                <w:color w:val="auto"/>
+                <w:sz w:val="28"/>
+                <w:szCs w:val="28"/>
+                <w:lang w:val="en-US"/>
+              </w:rPr>
+              <w:t>Izmene nakon formalne inspekcije</w:t>
+            </w:r>
+          </w:p>
+        </w:tc>
+        <w:tc>
+          <w:tcPr>
+            <w:tcW w:w="2523" w:type="dxa"/>
+            <w:vAlign w:val="top"/>
+          </w:tcPr>
+          <w:p>
+            <w:pPr>
+              <w:spacing w:after="0" w:line="240" w:lineRule="auto"/>
+              <w:jc w:val="center"/>
+              <w:rPr>
+                <w:rFonts w:ascii="Times New Roman" w:hAnsi="Times New Roman" w:cs="Times New Roman"/>
+                <w:color w:val="1F4E79" w:themeColor="accent1" w:themeShade="80"/>
+                <w:sz w:val="32"/>
+                <w:szCs w:val="32"/>
+              </w:rPr>
+            </w:pPr>
+            <w:r>
+              <w:rPr>
+                <w:rFonts w:hint="default" w:ascii="Times New Roman" w:hAnsi="Times New Roman" w:cs="Times New Roman"/>
+                <w:color w:val="auto"/>
+                <w:sz w:val="28"/>
+                <w:szCs w:val="28"/>
+                <w:lang w:val="en-US"/>
+              </w:rPr>
+              <w:t>Bogdan Mihajlović</w:t>
+            </w:r>
+          </w:p>
+        </w:tc>
+      </w:tr>
+      <w:tr>
+        <w:tblPrEx>
+          <w:tblBorders>
+            <w:top w:val="single" w:color="auto" w:sz="4" w:space="0"/>
+            <w:left w:val="single" w:color="auto" w:sz="4" w:space="0"/>
+            <w:bottom w:val="single" w:color="auto" w:sz="4" w:space="0"/>
+            <w:right w:val="single" w:color="auto" w:sz="4" w:space="0"/>
+            <w:insideH w:val="single" w:color="auto" w:sz="4" w:space="0"/>
+            <w:insideV w:val="single" w:color="auto" w:sz="4" w:space="0"/>
+          </w:tblBorders>
+        </w:tblPrEx>
         <w:tc>
           <w:tcPr>
             <w:tcW w:w="2337" w:type="dxa"/>
@@ -691,76 +839,6 @@
           </w:p>
         </w:tc>
       </w:tr>
-      <w:tr>
-        <w:tc>
-          <w:tcPr>
-            <w:tcW w:w="2337" w:type="dxa"/>
-          </w:tcPr>
-          <w:p>
-            <w:pPr>
-              <w:spacing w:after="0" w:line="240" w:lineRule="auto"/>
-              <w:jc w:val="center"/>
-              <w:rPr>
-                <w:rFonts w:ascii="Times New Roman" w:hAnsi="Times New Roman" w:cs="Times New Roman"/>
-                <w:color w:val="1F4E79" w:themeColor="accent1" w:themeShade="80"/>
-                <w:sz w:val="32"/>
-                <w:szCs w:val="32"/>
-              </w:rPr>
-            </w:pPr>
-          </w:p>
-        </w:tc>
-        <w:tc>
-          <w:tcPr>
-            <w:tcW w:w="2337" w:type="dxa"/>
-          </w:tcPr>
-          <w:p>
-            <w:pPr>
-              <w:spacing w:after="0" w:line="240" w:lineRule="auto"/>
-              <w:jc w:val="center"/>
-              <w:rPr>
-                <w:rFonts w:ascii="Times New Roman" w:hAnsi="Times New Roman" w:cs="Times New Roman"/>
-                <w:color w:val="1F4E79" w:themeColor="accent1" w:themeShade="80"/>
-                <w:sz w:val="32"/>
-                <w:szCs w:val="32"/>
-              </w:rPr>
-            </w:pPr>
-          </w:p>
-        </w:tc>
-        <w:tc>
-          <w:tcPr>
-            <w:tcW w:w="2338" w:type="dxa"/>
-          </w:tcPr>
-          <w:p>
-            <w:pPr>
-              <w:spacing w:after="0" w:line="240" w:lineRule="auto"/>
-              <w:jc w:val="center"/>
-              <w:rPr>
-                <w:rFonts w:ascii="Times New Roman" w:hAnsi="Times New Roman" w:cs="Times New Roman"/>
-                <w:color w:val="1F4E79" w:themeColor="accent1" w:themeShade="80"/>
-                <w:sz w:val="32"/>
-                <w:szCs w:val="32"/>
-              </w:rPr>
-            </w:pPr>
-          </w:p>
-        </w:tc>
-        <w:tc>
-          <w:tcPr>
-            <w:tcW w:w="2523" w:type="dxa"/>
-          </w:tcPr>
-          <w:p>
-            <w:pPr>
-              <w:spacing w:after="0" w:line="240" w:lineRule="auto"/>
-              <w:jc w:val="center"/>
-              <w:rPr>
-                <w:rFonts w:ascii="Times New Roman" w:hAnsi="Times New Roman" w:cs="Times New Roman"/>
-                <w:color w:val="1F4E79" w:themeColor="accent1" w:themeShade="80"/>
-                <w:sz w:val="32"/>
-                <w:szCs w:val="32"/>
-              </w:rPr>
-            </w:pPr>
-          </w:p>
-        </w:tc>
-      </w:tr>
     </w:tbl>
     <w:p>
       <w:pPr>
@@ -782,7 +860,7 @@
       <w:pPr>
         <w:jc w:val="center"/>
         <w:rPr>
-          <w:rStyle w:val="Strong"/>
+          <w:rStyle w:val="7"/>
           <w:rFonts w:ascii="Times New Roman" w:hAnsi="Times New Roman" w:cs="Times New Roman"/>
           <w:color w:val="1F4E79" w:themeColor="accent1" w:themeShade="80"/>
           <w:sz w:val="36"/>
@@ -804,7 +882,7 @@
       </w:pPr>
       <w:r>
         <w:rPr>
-          <w:rStyle w:val="Strong"/>
+          <w:rStyle w:val="7"/>
           <w:rFonts w:ascii="Times New Roman" w:hAnsi="Times New Roman" w:cs="Times New Roman"/>
           <w:color w:val="1F4E79" w:themeColor="accent1" w:themeShade="80"/>
           <w:sz w:val="36"/>
@@ -816,7 +894,7 @@
     <w:sdt>
       <w:sdtPr>
         <w:rPr>
-          <w:rFonts w:asciiTheme="minorHAnsi" w:eastAsiaTheme="minorHAnsi" w:hAnsiTheme="minorHAnsi" w:cstheme="minorBidi"/>
+          <w:rFonts w:asciiTheme="minorHAnsi" w:hAnsiTheme="minorHAnsi" w:eastAsiaTheme="minorHAnsi" w:cstheme="minorBidi"/>
           <w:color w:val="auto"/>
           <w:sz w:val="22"/>
           <w:szCs w:val="22"/>
@@ -827,16 +905,23 @@
           <w:docPartUnique/>
         </w:docPartObj>
       </w:sdtPr>
-      <w:sdtEndPr/>
+      <w:sdtEndPr>
+        <w:rPr>
+          <w:rFonts w:asciiTheme="minorHAnsi" w:hAnsiTheme="minorHAnsi" w:eastAsiaTheme="minorHAnsi" w:cstheme="minorBidi"/>
+          <w:color w:val="auto"/>
+          <w:sz w:val="22"/>
+          <w:szCs w:val="22"/>
+        </w:rPr>
+      </w:sdtEndPr>
       <w:sdtContent>
         <w:p>
           <w:pPr>
-            <w:pStyle w:val="TOCHeading1"/>
+            <w:pStyle w:val="19"/>
           </w:pPr>
         </w:p>
         <w:p>
           <w:pPr>
-            <w:pStyle w:val="TOC1"/>
+            <w:pStyle w:val="10"/>
           </w:pPr>
           <w:r>
             <w:rPr>
@@ -856,7 +941,7 @@
         </w:p>
         <w:p>
           <w:pPr>
-            <w:pStyle w:val="TOC2"/>
+            <w:pStyle w:val="11"/>
             <w:ind w:left="216"/>
           </w:pPr>
           <w:r>
@@ -871,7 +956,7 @@
         </w:p>
         <w:p>
           <w:pPr>
-            <w:pStyle w:val="TOC3"/>
+            <w:pStyle w:val="12"/>
             <w:ind w:left="0" w:firstLine="216"/>
           </w:pPr>
           <w:r>
@@ -886,7 +971,7 @@
         </w:p>
         <w:p>
           <w:pPr>
-            <w:pStyle w:val="TOC3"/>
+            <w:pStyle w:val="12"/>
             <w:ind w:left="0" w:firstLine="216"/>
           </w:pPr>
           <w:r>
@@ -901,7 +986,7 @@
         </w:p>
         <w:p>
           <w:pPr>
-            <w:pStyle w:val="TOC3"/>
+            <w:pStyle w:val="12"/>
             <w:ind w:left="0" w:firstLine="216"/>
           </w:pPr>
           <w:r>
@@ -916,21 +1001,14 @@
         </w:p>
         <w:p>
           <w:pPr>
-            <w:pStyle w:val="TOC1"/>
+            <w:pStyle w:val="10"/>
           </w:pPr>
           <w:r>
             <w:rPr>
               <w:rFonts w:cs="Times New Roman"/>
               <w:szCs w:val="36"/>
             </w:rPr>
-            <w:t xml:space="preserve">Scenario </w:t>
-          </w:r>
-          <w:r>
-            <w:rPr>
-              <w:rFonts w:cs="Times New Roman"/>
-              <w:szCs w:val="36"/>
-            </w:rPr>
-            <w:t>odbijanje kreiranja korisničkog naloga</w:t>
+            <w:t>Scenario odbijanje kreiranja korisničkog naloga</w:t>
           </w:r>
           <w:r>
             <w:rPr>
@@ -952,7 +1030,7 @@
         </w:p>
         <w:p>
           <w:pPr>
-            <w:pStyle w:val="TOC2"/>
+            <w:pStyle w:val="11"/>
             <w:ind w:left="216"/>
           </w:pPr>
           <w:r>
@@ -967,7 +1045,7 @@
         </w:p>
         <w:p>
           <w:pPr>
-            <w:pStyle w:val="TOC3"/>
+            <w:pStyle w:val="12"/>
             <w:ind w:left="0" w:firstLine="216"/>
           </w:pPr>
           <w:r>
@@ -982,14 +1060,11 @@
         </w:p>
         <w:p>
           <w:pPr>
-            <w:pStyle w:val="TOC3"/>
+            <w:pStyle w:val="12"/>
             <w:ind w:left="0" w:firstLine="216"/>
           </w:pPr>
           <w:r>
-            <w:t xml:space="preserve">Posebni </w:t>
-          </w:r>
-          <w:r>
-            <w:t>zahtevi</w:t>
+            <w:t>Posebni zahtevi</w:t>
           </w:r>
           <w:r>
             <w:ptab w:relativeTo="margin" w:alignment="right" w:leader="dot"/>
@@ -1000,7 +1075,7 @@
         </w:p>
         <w:p>
           <w:pPr>
-            <w:pStyle w:val="TOC3"/>
+            <w:pStyle w:val="12"/>
             <w:ind w:left="0" w:firstLine="216"/>
           </w:pPr>
           <w:r>
@@ -1015,7 +1090,7 @@
         </w:p>
         <w:p>
           <w:pPr>
-            <w:pStyle w:val="TOC3"/>
+            <w:pStyle w:val="12"/>
             <w:ind w:left="0" w:firstLine="216"/>
           </w:pPr>
           <w:r>
@@ -1056,14 +1131,14 @@
     </w:p>
     <w:p>
       <w:pPr>
-        <w:pStyle w:val="ListParagraph"/>
+        <w:pStyle w:val="17"/>
         <w:numPr>
           <w:ilvl w:val="0"/>
           <w:numId w:val="1"/>
         </w:numPr>
         <w:spacing w:line="480" w:lineRule="auto"/>
         <w:rPr>
-          <w:rStyle w:val="Strong"/>
+          <w:rStyle w:val="7"/>
           <w:rFonts w:ascii="Times New Roman" w:hAnsi="Times New Roman" w:cs="Times New Roman"/>
           <w:color w:val="1F4E79" w:themeColor="accent1" w:themeShade="80"/>
           <w:sz w:val="36"/>
@@ -1072,7 +1147,7 @@
       </w:pPr>
       <w:r>
         <w:rPr>
-          <w:rStyle w:val="Strong"/>
+          <w:rStyle w:val="7"/>
           <w:rFonts w:ascii="Times New Roman" w:hAnsi="Times New Roman" w:cs="Times New Roman"/>
           <w:color w:val="1F4E79" w:themeColor="accent1" w:themeShade="80"/>
           <w:sz w:val="36"/>
@@ -1083,7 +1158,7 @@
     </w:p>
     <w:p>
       <w:pPr>
-        <w:pStyle w:val="ListParagraph"/>
+        <w:pStyle w:val="17"/>
         <w:numPr>
           <w:ilvl w:val="1"/>
           <w:numId w:val="1"/>
@@ -1102,7 +1177,7 @@
     </w:p>
     <w:p>
       <w:pPr>
-        <w:pStyle w:val="ListParagraph"/>
+        <w:pStyle w:val="17"/>
         <w:spacing w:line="276" w:lineRule="auto"/>
         <w:ind w:left="1440"/>
         <w:rPr>
@@ -1115,26 +1190,12 @@
           <w:rFonts w:ascii="Times New Roman" w:hAnsi="Times New Roman" w:cs="Times New Roman"/>
           <w:sz w:val="28"/>
         </w:rPr>
-        <w:t xml:space="preserve">Definisanje scenarija upotrebe pri </w:t>
-      </w:r>
-      <w:r>
-        <w:rPr>
-          <w:rFonts w:ascii="Times New Roman" w:hAnsi="Times New Roman" w:cs="Times New Roman"/>
-          <w:sz w:val="28"/>
-        </w:rPr>
-        <w:t>odbijanju kreiranja korisničkog naloga</w:t>
-      </w:r>
-      <w:r>
-        <w:rPr>
-          <w:rFonts w:ascii="Times New Roman" w:hAnsi="Times New Roman" w:cs="Times New Roman"/>
-          <w:sz w:val="28"/>
-        </w:rPr>
-        <w:t>.</w:t>
-      </w:r>
-    </w:p>
-    <w:p>
-      <w:pPr>
-        <w:pStyle w:val="ListParagraph"/>
+        <w:t>Definisanje scenarija upotrebe pri odbijanju kreiranja korisničkog naloga.</w:t>
+      </w:r>
+    </w:p>
+    <w:p>
+      <w:pPr>
+        <w:pStyle w:val="17"/>
         <w:spacing w:line="276" w:lineRule="auto"/>
         <w:ind w:left="1440"/>
         <w:rPr>
@@ -1145,7 +1206,7 @@
     </w:p>
     <w:p>
       <w:pPr>
-        <w:pStyle w:val="ListParagraph"/>
+        <w:pStyle w:val="17"/>
         <w:numPr>
           <w:ilvl w:val="1"/>
           <w:numId w:val="1"/>
@@ -1164,7 +1225,7 @@
     </w:p>
     <w:p>
       <w:pPr>
-        <w:pStyle w:val="ListParagraph"/>
+        <w:pStyle w:val="17"/>
         <w:spacing w:line="276" w:lineRule="auto"/>
         <w:ind w:left="1440"/>
         <w:rPr>
@@ -1179,20 +1240,12 @@
           <w:sz w:val="28"/>
           <w:szCs w:val="28"/>
         </w:rPr>
-        <w:t xml:space="preserve">Dokument će koristiti svi članovi projektnog tima u razvoju projekta i testiranju, a može se </w:t>
-      </w:r>
-      <w:r>
-        <w:rPr>
-          <w:rFonts w:ascii="Times New Roman" w:hAnsi="Times New Roman" w:cs="Times New Roman"/>
-          <w:sz w:val="28"/>
-          <w:szCs w:val="28"/>
-        </w:rPr>
-        <w:t>koristiti i pri pisanju uputstva za upotrebu.</w:t>
-      </w:r>
-    </w:p>
-    <w:p>
-      <w:pPr>
-        <w:pStyle w:val="ListParagraph"/>
+        <w:t>Dokument će koristiti svi članovi projektnog tima u razvoju projekta i testiranju, a može se koristiti i pri pisanju uputstva za upotrebu.</w:t>
+      </w:r>
+    </w:p>
+    <w:p>
+      <w:pPr>
+        <w:pStyle w:val="17"/>
         <w:spacing w:line="276" w:lineRule="auto"/>
         <w:ind w:left="1440"/>
         <w:rPr>
@@ -1204,7 +1257,7 @@
     </w:p>
     <w:p>
       <w:pPr>
-        <w:pStyle w:val="ListParagraph"/>
+        <w:pStyle w:val="17"/>
         <w:numPr>
           <w:ilvl w:val="1"/>
           <w:numId w:val="1"/>
@@ -1223,7 +1276,7 @@
     </w:p>
     <w:p>
       <w:pPr>
-        <w:pStyle w:val="ListParagraph"/>
+        <w:pStyle w:val="17"/>
         <w:numPr>
           <w:ilvl w:val="0"/>
           <w:numId w:val="2"/>
@@ -1244,7 +1297,7 @@
     </w:p>
     <w:p>
       <w:pPr>
-        <w:pStyle w:val="ListParagraph"/>
+        <w:pStyle w:val="17"/>
         <w:numPr>
           <w:ilvl w:val="0"/>
           <w:numId w:val="2"/>
@@ -1265,7 +1318,7 @@
     </w:p>
     <w:p>
       <w:pPr>
-        <w:pStyle w:val="ListParagraph"/>
+        <w:pStyle w:val="17"/>
         <w:numPr>
           <w:ilvl w:val="0"/>
           <w:numId w:val="2"/>
@@ -1286,7 +1339,7 @@
     </w:p>
     <w:p>
       <w:pPr>
-        <w:pStyle w:val="ListParagraph"/>
+        <w:pStyle w:val="17"/>
         <w:spacing w:line="360" w:lineRule="auto"/>
         <w:ind w:left="2160"/>
         <w:rPr>
@@ -1297,7 +1350,7 @@
     </w:p>
     <w:p>
       <w:pPr>
-        <w:pStyle w:val="ListParagraph"/>
+        <w:pStyle w:val="17"/>
         <w:numPr>
           <w:ilvl w:val="1"/>
           <w:numId w:val="1"/>
@@ -1316,16 +1369,31 @@
     </w:p>
     <w:p>
       <w:pPr>
-        <w:pStyle w:val="ListParagraph"/>
+        <w:pStyle w:val="17"/>
         <w:spacing w:line="480" w:lineRule="auto"/>
         <w:ind w:left="792"/>
       </w:pPr>
     </w:p>
     <w:tbl>
       <w:tblPr>
-        <w:tblStyle w:val="GridTable6Colorful-Accent51"/>
+        <w:tblStyle w:val="18"/>
         <w:tblW w:w="0" w:type="auto"/>
-        <w:tblLook w:val="04A0" w:firstRow="1" w:lastRow="0" w:firstColumn="1" w:lastColumn="0" w:noHBand="0" w:noVBand="1"/>
+        <w:tblInd w:w="0" w:type="dxa"/>
+        <w:tblBorders>
+          <w:top w:val="single" w:color="8EAADB" w:themeColor="accent5" w:themeTint="99" w:sz="4" w:space="0"/>
+          <w:left w:val="single" w:color="8EAADB" w:themeColor="accent5" w:themeTint="99" w:sz="4" w:space="0"/>
+          <w:bottom w:val="single" w:color="8EAADB" w:themeColor="accent5" w:themeTint="99" w:sz="4" w:space="0"/>
+          <w:right w:val="single" w:color="8EAADB" w:themeColor="accent5" w:themeTint="99" w:sz="4" w:space="0"/>
+          <w:insideH w:val="single" w:color="8EAADB" w:themeColor="accent5" w:themeTint="99" w:sz="4" w:space="0"/>
+          <w:insideV w:val="single" w:color="8EAADB" w:themeColor="accent5" w:themeTint="99" w:sz="4" w:space="0"/>
+        </w:tblBorders>
+        <w:tblLayout w:type="autofit"/>
+        <w:tblCellMar>
+          <w:top w:w="0" w:type="dxa"/>
+          <w:left w:w="108" w:type="dxa"/>
+          <w:bottom w:w="0" w:type="dxa"/>
+          <w:right w:w="108" w:type="dxa"/>
+        </w:tblCellMar>
       </w:tblPr>
       <w:tblGrid>
         <w:gridCol w:w="3116"/>
@@ -1333,18 +1401,28 @@
         <w:gridCol w:w="3117"/>
       </w:tblGrid>
       <w:tr>
-        <w:trPr>
-          <w:cnfStyle w:val="100000000000" w:firstRow="1" w:lastRow="0" w:firstColumn="0" w:lastColumn="0" w:oddVBand="0" w:evenVBand="0" w:oddHBand="0" w:evenHBand="0" w:firstRowFirstColumn="0" w:firstRowLastColumn="0" w:lastRowFirstColumn="0" w:lastRowLastColumn="0"/>
-        </w:trPr>
+        <w:tblPrEx>
+          <w:tblBorders>
+            <w:top w:val="single" w:color="8EAADB" w:themeColor="accent5" w:themeTint="99" w:sz="4" w:space="0"/>
+            <w:left w:val="single" w:color="8EAADB" w:themeColor="accent5" w:themeTint="99" w:sz="4" w:space="0"/>
+            <w:bottom w:val="single" w:color="8EAADB" w:themeColor="accent5" w:themeTint="99" w:sz="4" w:space="0"/>
+            <w:right w:val="single" w:color="8EAADB" w:themeColor="accent5" w:themeTint="99" w:sz="4" w:space="0"/>
+            <w:insideH w:val="single" w:color="8EAADB" w:themeColor="accent5" w:themeTint="99" w:sz="4" w:space="0"/>
+            <w:insideV w:val="single" w:color="8EAADB" w:themeColor="accent5" w:themeTint="99" w:sz="4" w:space="0"/>
+          </w:tblBorders>
+        </w:tblPrEx>
         <w:tc>
           <w:tcPr>
-            <w:cnfStyle w:val="001000000000" w:firstRow="0" w:lastRow="0" w:firstColumn="1" w:lastColumn="0" w:oddVBand="0" w:evenVBand="0" w:oddHBand="0" w:evenHBand="0" w:firstRowFirstColumn="0" w:firstRowLastColumn="0" w:lastRowFirstColumn="0" w:lastRowLastColumn="0"/>
             <w:tcW w:w="3116" w:type="dxa"/>
+            <w:tcBorders>
+              <w:bottom w:val="single" w:color="8EAADB" w:themeColor="accent5" w:themeTint="99" w:sz="12" w:space="0"/>
+              <w:insideH w:val="single" w:sz="12" w:space="0"/>
+            </w:tcBorders>
             <w:vAlign w:val="center"/>
           </w:tcPr>
           <w:p>
             <w:pPr>
-              <w:pStyle w:val="ListParagraph"/>
+              <w:pStyle w:val="17"/>
               <w:spacing w:after="0" w:line="480" w:lineRule="auto"/>
               <w:ind w:left="0"/>
               <w:jc w:val="center"/>
@@ -1359,6 +1437,8 @@
             <w:r>
               <w:rPr>
                 <w:rFonts w:ascii="Times New Roman" w:hAnsi="Times New Roman" w:cs="Times New Roman"/>
+                <w:b/>
+                <w:bCs/>
                 <w:color w:val="1F4E79" w:themeColor="accent1" w:themeShade="80"/>
                 <w:sz w:val="32"/>
               </w:rPr>
@@ -1369,19 +1449,23 @@
         <w:tc>
           <w:tcPr>
             <w:tcW w:w="3117" w:type="dxa"/>
+            <w:tcBorders>
+              <w:bottom w:val="single" w:color="8EAADB" w:themeColor="accent5" w:themeTint="99" w:sz="12" w:space="0"/>
+              <w:insideH w:val="single" w:sz="12" w:space="0"/>
+            </w:tcBorders>
             <w:vAlign w:val="center"/>
           </w:tcPr>
           <w:p>
             <w:pPr>
-              <w:pStyle w:val="ListParagraph"/>
+              <w:pStyle w:val="17"/>
               <w:spacing w:after="0" w:line="480" w:lineRule="auto"/>
               <w:ind w:left="0"/>
               <w:jc w:val="center"/>
-              <w:cnfStyle w:val="100000000000" w:firstRow="1" w:lastRow="0" w:firstColumn="0" w:lastColumn="0" w:oddVBand="0" w:evenVBand="0" w:oddHBand="0" w:evenHBand="0" w:firstRowFirstColumn="0" w:firstRowLastColumn="0" w:lastRowFirstColumn="0" w:lastRowLastColumn="0"/>
               <w:rPr>
                 <w:rFonts w:ascii="Times New Roman" w:hAnsi="Times New Roman" w:cs="Times New Roman"/>
                 <w:b w:val="0"/>
                 <w:bCs w:val="0"/>
+                <w:color w:val="2F5597" w:themeColor="accent5" w:themeShade="BF"/>
                 <w:sz w:val="32"/>
                 <w:szCs w:val="32"/>
               </w:rPr>
@@ -1389,6 +1473,8 @@
             <w:r>
               <w:rPr>
                 <w:rFonts w:ascii="Times New Roman" w:hAnsi="Times New Roman" w:cs="Times New Roman"/>
+                <w:b/>
+                <w:bCs/>
                 <w:color w:val="1F4E79" w:themeColor="accent1" w:themeShade="80"/>
                 <w:sz w:val="32"/>
                 <w:szCs w:val="32"/>
@@ -1400,19 +1486,23 @@
         <w:tc>
           <w:tcPr>
             <w:tcW w:w="3117" w:type="dxa"/>
+            <w:tcBorders>
+              <w:bottom w:val="single" w:color="8EAADB" w:themeColor="accent5" w:themeTint="99" w:sz="12" w:space="0"/>
+              <w:insideH w:val="single" w:sz="12" w:space="0"/>
+            </w:tcBorders>
             <w:vAlign w:val="center"/>
           </w:tcPr>
           <w:p>
             <w:pPr>
-              <w:pStyle w:val="ListParagraph"/>
+              <w:pStyle w:val="17"/>
               <w:spacing w:after="0" w:line="480" w:lineRule="auto"/>
               <w:ind w:left="0"/>
               <w:jc w:val="center"/>
-              <w:cnfStyle w:val="100000000000" w:firstRow="1" w:lastRow="0" w:firstColumn="0" w:lastColumn="0" w:oddVBand="0" w:evenVBand="0" w:oddHBand="0" w:evenHBand="0" w:firstRowFirstColumn="0" w:firstRowLastColumn="0" w:lastRowFirstColumn="0" w:lastRowLastColumn="0"/>
               <w:rPr>
                 <w:rFonts w:ascii="Times New Roman" w:hAnsi="Times New Roman" w:cs="Times New Roman"/>
                 <w:b w:val="0"/>
                 <w:bCs w:val="0"/>
+                <w:color w:val="2F5597" w:themeColor="accent5" w:themeShade="BF"/>
                 <w:sz w:val="32"/>
                 <w:szCs w:val="32"/>
               </w:rPr>
@@ -1420,6 +1510,9 @@
             <w:r>
               <w:rPr>
                 <w:rFonts w:ascii="Times New Roman" w:hAnsi="Times New Roman" w:cs="Times New Roman"/>
+                <w:b/>
+                <w:bCs/>
+                <w:color w:val="2F5597" w:themeColor="accent5" w:themeShade="BF"/>
                 <w:sz w:val="32"/>
                 <w:szCs w:val="32"/>
               </w:rPr>
@@ -1429,16 +1522,25 @@
         </w:tc>
       </w:tr>
       <w:tr>
+        <w:tblPrEx>
+          <w:tblBorders>
+            <w:top w:val="single" w:color="8EAADB" w:themeColor="accent5" w:themeTint="99" w:sz="4" w:space="0"/>
+            <w:left w:val="single" w:color="8EAADB" w:themeColor="accent5" w:themeTint="99" w:sz="4" w:space="0"/>
+            <w:bottom w:val="single" w:color="8EAADB" w:themeColor="accent5" w:themeTint="99" w:sz="4" w:space="0"/>
+            <w:right w:val="single" w:color="8EAADB" w:themeColor="accent5" w:themeTint="99" w:sz="4" w:space="0"/>
+            <w:insideH w:val="single" w:color="8EAADB" w:themeColor="accent5" w:themeTint="99" w:sz="4" w:space="0"/>
+            <w:insideV w:val="single" w:color="8EAADB" w:themeColor="accent5" w:themeTint="99" w:sz="4" w:space="0"/>
+          </w:tblBorders>
+        </w:tblPrEx>
         <w:tc>
           <w:tcPr>
-            <w:cnfStyle w:val="001000000000" w:firstRow="0" w:lastRow="0" w:firstColumn="1" w:lastColumn="0" w:oddVBand="0" w:evenVBand="0" w:oddHBand="0" w:evenHBand="0" w:firstRowFirstColumn="0" w:firstRowLastColumn="0" w:lastRowFirstColumn="0" w:lastRowLastColumn="0"/>
             <w:tcW w:w="3116" w:type="dxa"/>
             <w:shd w:val="clear" w:color="auto" w:fill="D9E2F3" w:themeFill="accent5" w:themeFillTint="33"/>
             <w:vAlign w:val="center"/>
           </w:tcPr>
           <w:p>
             <w:pPr>
-              <w:pStyle w:val="ListParagraph"/>
+              <w:pStyle w:val="17"/>
               <w:spacing w:after="0" w:line="480" w:lineRule="auto"/>
               <w:ind w:left="0"/>
               <w:jc w:val="center"/>
@@ -1446,12 +1548,15 @@
                 <w:rFonts w:ascii="Times New Roman" w:hAnsi="Times New Roman" w:cs="Times New Roman"/>
                 <w:b w:val="0"/>
                 <w:bCs w:val="0"/>
+                <w:color w:val="2F5597" w:themeColor="accent5" w:themeShade="BF"/>
                 <w:sz w:val="28"/>
               </w:rPr>
             </w:pPr>
             <w:r>
               <w:rPr>
                 <w:rFonts w:ascii="Times New Roman" w:hAnsi="Times New Roman" w:cs="Times New Roman"/>
+                <w:b/>
+                <w:bCs/>
                 <w:color w:val="auto"/>
                 <w:sz w:val="28"/>
               </w:rPr>
@@ -1467,10 +1572,9 @@
           </w:tcPr>
           <w:p>
             <w:pPr>
-              <w:pStyle w:val="ListParagraph"/>
+              <w:pStyle w:val="17"/>
               <w:spacing w:after="0" w:line="276" w:lineRule="auto"/>
               <w:ind w:left="0"/>
-              <w:cnfStyle w:val="000000000000" w:firstRow="0" w:lastRow="0" w:firstColumn="0" w:lastColumn="0" w:oddVBand="0" w:evenVBand="0" w:oddHBand="0" w:evenHBand="0" w:firstRowFirstColumn="0" w:firstRowLastColumn="0" w:lastRowFirstColumn="0" w:lastRowLastColumn="0"/>
               <w:rPr>
                 <w:rFonts w:ascii="Times New Roman" w:hAnsi="Times New Roman" w:cs="Times New Roman"/>
                 <w:color w:val="auto"/>
@@ -1483,15 +1587,7 @@
                 <w:color w:val="auto"/>
                 <w:sz w:val="28"/>
               </w:rPr>
-              <w:t xml:space="preserve">Realizacija odbijanja korisničkog </w:t>
-            </w:r>
-            <w:r>
-              <w:rPr>
-                <w:rFonts w:ascii="Times New Roman" w:hAnsi="Times New Roman" w:cs="Times New Roman"/>
-                <w:color w:val="auto"/>
-                <w:sz w:val="28"/>
-              </w:rPr>
-              <w:t>naloga preko servera, ako se utvrdi da je korisnik bot.</w:t>
+              <w:t>Realizacija odbijanja korisničkog naloga preko servera, ako se utvrdi da je korisnik bot.</w:t>
             </w:r>
           </w:p>
         </w:tc>
@@ -1503,31 +1599,43 @@
           </w:tcPr>
           <w:p>
             <w:pPr>
-              <w:pStyle w:val="ListParagraph"/>
+              <w:pStyle w:val="17"/>
               <w:spacing w:after="0" w:line="480" w:lineRule="auto"/>
               <w:ind w:left="0"/>
               <w:jc w:val="center"/>
-              <w:cnfStyle w:val="000000000000" w:firstRow="0" w:lastRow="0" w:firstColumn="0" w:lastColumn="0" w:oddVBand="0" w:evenVBand="0" w:oddHBand="0" w:evenHBand="0" w:firstRowFirstColumn="0" w:firstRowLastColumn="0" w:lastRowFirstColumn="0" w:lastRowLastColumn="0"/>
+              <w:rPr>
+                <w:color w:val="2F5597" w:themeColor="accent5" w:themeShade="BF"/>
+              </w:rPr>
             </w:pPr>
           </w:p>
         </w:tc>
       </w:tr>
       <w:tr>
+        <w:tblPrEx>
+          <w:tblBorders>
+            <w:top w:val="single" w:color="8EAADB" w:themeColor="accent5" w:themeTint="99" w:sz="4" w:space="0"/>
+            <w:left w:val="single" w:color="8EAADB" w:themeColor="accent5" w:themeTint="99" w:sz="4" w:space="0"/>
+            <w:bottom w:val="single" w:color="8EAADB" w:themeColor="accent5" w:themeTint="99" w:sz="4" w:space="0"/>
+            <w:right w:val="single" w:color="8EAADB" w:themeColor="accent5" w:themeTint="99" w:sz="4" w:space="0"/>
+            <w:insideH w:val="single" w:color="8EAADB" w:themeColor="accent5" w:themeTint="99" w:sz="4" w:space="0"/>
+            <w:insideV w:val="single" w:color="8EAADB" w:themeColor="accent5" w:themeTint="99" w:sz="4" w:space="0"/>
+          </w:tblBorders>
+        </w:tblPrEx>
         <w:tc>
           <w:tcPr>
-            <w:cnfStyle w:val="001000000000" w:firstRow="0" w:lastRow="0" w:firstColumn="1" w:lastColumn="0" w:oddVBand="0" w:evenVBand="0" w:oddHBand="0" w:evenHBand="0" w:firstRowFirstColumn="0" w:firstRowLastColumn="0" w:lastRowFirstColumn="0" w:lastRowLastColumn="0"/>
             <w:tcW w:w="3116" w:type="dxa"/>
             <w:vAlign w:val="center"/>
           </w:tcPr>
           <w:p>
             <w:pPr>
-              <w:pStyle w:val="ListParagraph"/>
+              <w:pStyle w:val="17"/>
               <w:spacing w:after="0" w:line="480" w:lineRule="auto"/>
               <w:ind w:left="0"/>
               <w:jc w:val="center"/>
               <w:rPr>
                 <w:b w:val="0"/>
                 <w:bCs w:val="0"/>
+                <w:color w:val="2F5597" w:themeColor="accent5" w:themeShade="BF"/>
               </w:rPr>
             </w:pPr>
           </w:p>
@@ -1539,11 +1647,13 @@
           </w:tcPr>
           <w:p>
             <w:pPr>
-              <w:pStyle w:val="ListParagraph"/>
+              <w:pStyle w:val="17"/>
               <w:spacing w:after="0" w:line="480" w:lineRule="auto"/>
               <w:ind w:left="0"/>
               <w:jc w:val="center"/>
-              <w:cnfStyle w:val="000000000000" w:firstRow="0" w:lastRow="0" w:firstColumn="0" w:lastColumn="0" w:oddVBand="0" w:evenVBand="0" w:oddHBand="0" w:evenHBand="0" w:firstRowFirstColumn="0" w:firstRowLastColumn="0" w:lastRowFirstColumn="0" w:lastRowLastColumn="0"/>
+              <w:rPr>
+                <w:color w:val="2F5597" w:themeColor="accent5" w:themeShade="BF"/>
+              </w:rPr>
             </w:pPr>
           </w:p>
         </w:tc>
@@ -1554,11 +1664,13 @@
           </w:tcPr>
           <w:p>
             <w:pPr>
-              <w:pStyle w:val="ListParagraph"/>
+              <w:pStyle w:val="17"/>
               <w:spacing w:after="0" w:line="480" w:lineRule="auto"/>
               <w:ind w:left="0"/>
               <w:jc w:val="center"/>
-              <w:cnfStyle w:val="000000000000" w:firstRow="0" w:lastRow="0" w:firstColumn="0" w:lastColumn="0" w:oddVBand="0" w:evenVBand="0" w:oddHBand="0" w:evenHBand="0" w:firstRowFirstColumn="0" w:firstRowLastColumn="0" w:lastRowFirstColumn="0" w:lastRowLastColumn="0"/>
+              <w:rPr>
+                <w:color w:val="2F5597" w:themeColor="accent5" w:themeShade="BF"/>
+              </w:rPr>
             </w:pPr>
           </w:p>
         </w:tc>
@@ -1566,35 +1678,35 @@
     </w:tbl>
     <w:p>
       <w:pPr>
-        <w:pStyle w:val="ListParagraph"/>
+        <w:pStyle w:val="17"/>
         <w:spacing w:line="480" w:lineRule="auto"/>
         <w:ind w:left="1440"/>
       </w:pPr>
     </w:p>
     <w:p>
       <w:pPr>
-        <w:pStyle w:val="ListParagraph"/>
+        <w:pStyle w:val="17"/>
         <w:spacing w:line="480" w:lineRule="auto"/>
         <w:ind w:left="1440"/>
       </w:pPr>
     </w:p>
     <w:p>
       <w:pPr>
-        <w:pStyle w:val="ListParagraph"/>
+        <w:pStyle w:val="17"/>
         <w:spacing w:line="480" w:lineRule="auto"/>
         <w:ind w:left="1440"/>
       </w:pPr>
     </w:p>
     <w:p>
       <w:pPr>
-        <w:pStyle w:val="ListParagraph"/>
+        <w:pStyle w:val="17"/>
         <w:spacing w:line="480" w:lineRule="auto"/>
         <w:ind w:left="1440"/>
       </w:pPr>
     </w:p>
     <w:p>
       <w:pPr>
-        <w:pStyle w:val="ListParagraph"/>
+        <w:pStyle w:val="17"/>
         <w:numPr>
           <w:ilvl w:val="0"/>
           <w:numId w:val="1"/>
@@ -1609,22 +1721,12 @@
           <w:sz w:val="36"/>
           <w:szCs w:val="36"/>
         </w:rPr>
-        <w:t xml:space="preserve">Scenario </w:t>
-      </w:r>
-      <w:r>
-        <w:rPr>
-          <w:rFonts w:ascii="Times New Roman" w:hAnsi="Times New Roman" w:cs="Times New Roman"/>
-          <w:b/>
-          <w:color w:val="1F4E79" w:themeColor="accent1" w:themeShade="80"/>
-          <w:sz w:val="36"/>
-          <w:szCs w:val="36"/>
-        </w:rPr>
-        <w:t>odbijanja kreiranja korisničkog naloga</w:t>
-      </w:r>
-    </w:p>
-    <w:p>
-      <w:pPr>
-        <w:pStyle w:val="ListParagraph"/>
+        <w:t>Scenario odbijanja kreiranja korisničkog naloga</w:t>
+      </w:r>
+    </w:p>
+    <w:p>
+      <w:pPr>
+        <w:pStyle w:val="17"/>
         <w:numPr>
           <w:ilvl w:val="1"/>
           <w:numId w:val="1"/>
@@ -1652,19 +1754,24 @@
       </w:pPr>
       <w:r>
         <w:rPr>
-          <w:rStyle w:val="Strong"/>
+          <w:rStyle w:val="7"/>
           <w:rFonts w:ascii="Times New Roman" w:hAnsi="Times New Roman" w:cs="Times New Roman"/>
           <w:b w:val="0"/>
           <w:color w:val="000000" w:themeColor="text1"/>
           <w:sz w:val="28"/>
           <w:szCs w:val="32"/>
+          <w14:textFill>
+            <w14:solidFill>
+              <w14:schemeClr w14:val="tx1"/>
+            </w14:solidFill>
+          </w14:textFill>
         </w:rPr>
         <w:t>Funkcionalnost administratora, odbija zahtev korisnika za kreiranjem naloga.</w:t>
       </w:r>
     </w:p>
     <w:p>
       <w:pPr>
-        <w:pStyle w:val="ListParagraph"/>
+        <w:pStyle w:val="17"/>
         <w:spacing w:line="276" w:lineRule="auto"/>
         <w:ind w:left="1440"/>
         <w:rPr>
@@ -1676,7 +1783,7 @@
     </w:p>
     <w:p>
       <w:pPr>
-        <w:pStyle w:val="ListParagraph"/>
+        <w:pStyle w:val="17"/>
         <w:numPr>
           <w:ilvl w:val="1"/>
           <w:numId w:val="1"/>
@@ -1705,7 +1812,7 @@
     </w:p>
     <w:p>
       <w:pPr>
-        <w:pStyle w:val="ListParagraph"/>
+        <w:pStyle w:val="17"/>
         <w:spacing w:line="480" w:lineRule="auto"/>
         <w:ind w:left="1440"/>
         <w:rPr>
@@ -1734,7 +1841,7 @@
     </w:p>
     <w:p>
       <w:pPr>
-        <w:pStyle w:val="ListParagraph"/>
+        <w:pStyle w:val="17"/>
         <w:numPr>
           <w:ilvl w:val="0"/>
           <w:numId w:val="3"/>
@@ -1752,7 +1859,7 @@
     </w:p>
     <w:p>
       <w:pPr>
-        <w:pStyle w:val="ListParagraph"/>
+        <w:pStyle w:val="17"/>
         <w:numPr>
           <w:ilvl w:val="0"/>
           <w:numId w:val="3"/>
@@ -1765,20 +1872,12 @@
           <w:sz w:val="28"/>
           <w:szCs w:val="28"/>
         </w:rPr>
-        <w:t>Administratoru se na administratorskoj stranici prikazuju svi pristigli zahtevi</w:t>
-      </w:r>
-      <w:r>
-        <w:rPr>
-          <w:rFonts w:ascii="Times New Roman" w:hAnsi="Times New Roman" w:cs="Times New Roman"/>
-          <w:sz w:val="28"/>
-          <w:szCs w:val="28"/>
-        </w:rPr>
-        <w:t>.</w:t>
-      </w:r>
-    </w:p>
-    <w:p>
-      <w:pPr>
-        <w:pStyle w:val="ListParagraph"/>
+        <w:t>Administratoru se na administratorskoj stranici prikazuju svi pristigli zahtevi.</w:t>
+      </w:r>
+    </w:p>
+    <w:p>
+      <w:pPr>
+        <w:pStyle w:val="17"/>
         <w:numPr>
           <w:ilvl w:val="0"/>
           <w:numId w:val="3"/>
@@ -1791,36 +1890,12 @@
           <w:sz w:val="28"/>
           <w:szCs w:val="28"/>
         </w:rPr>
-        <w:t>Administrator pored željenog zahteva bira dugme “</w:t>
-      </w:r>
-      <w:r>
-        <w:rPr>
-          <w:rFonts w:ascii="Times New Roman" w:hAnsi="Times New Roman" w:cs="Times New Roman"/>
-          <w:sz w:val="28"/>
-          <w:szCs w:val="28"/>
-        </w:rPr>
-        <w:t>X</w:t>
-      </w:r>
-      <w:r>
-        <w:rPr>
-          <w:rFonts w:ascii="Times New Roman" w:hAnsi="Times New Roman" w:cs="Times New Roman"/>
-          <w:sz w:val="28"/>
-          <w:szCs w:val="28"/>
-        </w:rPr>
-        <w:t>”</w:t>
-      </w:r>
-      <w:r>
-        <w:rPr>
-          <w:rFonts w:ascii="Times New Roman" w:hAnsi="Times New Roman" w:cs="Times New Roman"/>
-          <w:sz w:val="28"/>
-          <w:szCs w:val="28"/>
-        </w:rPr>
-        <w:t>.</w:t>
-      </w:r>
-    </w:p>
-    <w:p>
-      <w:pPr>
-        <w:pStyle w:val="ListParagraph"/>
+        <w:t>Administrator pored željenog zahteva bira dugme “X”.</w:t>
+      </w:r>
+    </w:p>
+    <w:p>
+      <w:pPr>
+        <w:pStyle w:val="17"/>
         <w:numPr>
           <w:ilvl w:val="0"/>
           <w:numId w:val="3"/>
@@ -1833,12 +1908,29 @@
           <w:sz w:val="28"/>
           <w:szCs w:val="28"/>
         </w:rPr>
-        <w:t>Administratoru će izaći iskakajući prozor potvrde.</w:t>
-      </w:r>
-    </w:p>
-    <w:p>
-      <w:pPr>
-        <w:pStyle w:val="ListParagraph"/>
+        <w:t xml:space="preserve">Administratoru će izaći </w:t>
+      </w:r>
+      <w:r>
+        <w:rPr>
+          <w:rFonts w:ascii="Times New Roman" w:hAnsi="Times New Roman" w:cs="Times New Roman"/>
+          <w:sz w:val="28"/>
+          <w:szCs w:val="28"/>
+          <w:lang w:val="en-US"/>
+        </w:rPr>
+        <w:t>iskačući</w:t>
+      </w:r>
+      <w:r>
+        <w:rPr>
+          <w:rFonts w:ascii="Times New Roman" w:hAnsi="Times New Roman" w:cs="Times New Roman"/>
+          <w:sz w:val="28"/>
+          <w:szCs w:val="28"/>
+        </w:rPr>
+        <w:t xml:space="preserve"> prozor potvrde.</w:t>
+      </w:r>
+    </w:p>
+    <w:p>
+      <w:pPr>
+        <w:pStyle w:val="17"/>
         <w:numPr>
           <w:ilvl w:val="0"/>
           <w:numId w:val="3"/>
@@ -1856,7 +1948,7 @@
     </w:p>
     <w:p>
       <w:pPr>
-        <w:pStyle w:val="ListParagraph"/>
+        <w:pStyle w:val="17"/>
         <w:numPr>
           <w:ilvl w:val="0"/>
           <w:numId w:val="3"/>
@@ -1888,7 +1980,7 @@
     </w:p>
     <w:p>
       <w:pPr>
-        <w:pStyle w:val="ListParagraph"/>
+        <w:pStyle w:val="17"/>
         <w:numPr>
           <w:ilvl w:val="1"/>
           <w:numId w:val="1"/>
@@ -1910,7 +2002,7 @@
     </w:p>
     <w:p>
       <w:pPr>
-        <w:pStyle w:val="ListParagraph"/>
+        <w:pStyle w:val="17"/>
         <w:spacing w:line="276" w:lineRule="auto"/>
         <w:ind w:left="1440"/>
         <w:rPr>
@@ -1930,7 +2022,7 @@
     </w:p>
     <w:p>
       <w:pPr>
-        <w:pStyle w:val="ListParagraph"/>
+        <w:pStyle w:val="17"/>
         <w:spacing w:line="276" w:lineRule="auto"/>
         <w:ind w:left="1440"/>
         <w:rPr>
@@ -1941,7 +2033,7 @@
     </w:p>
     <w:p>
       <w:pPr>
-        <w:pStyle w:val="ListParagraph"/>
+        <w:pStyle w:val="17"/>
         <w:numPr>
           <w:ilvl w:val="1"/>
           <w:numId w:val="1"/>
@@ -1961,7 +2053,7 @@
     </w:p>
     <w:p>
       <w:pPr>
-        <w:pStyle w:val="ListParagraph"/>
+        <w:pStyle w:val="17"/>
         <w:spacing w:line="480" w:lineRule="auto"/>
         <w:ind w:left="1440"/>
         <w:rPr>
@@ -1975,21 +2067,12 @@
           <w:szCs w:val="36"/>
           <w:lang w:val="sr-Latn-RS"/>
         </w:rPr>
-        <w:t>Korisnik je prijavljen kao administrator sistema</w:t>
-      </w:r>
-      <w:r>
-        <w:rPr>
-          <w:rFonts w:ascii="Times New Roman" w:hAnsi="Times New Roman" w:cs="Times New Roman"/>
-          <w:sz w:val="28"/>
-          <w:szCs w:val="36"/>
-          <w:lang w:val="sr-Latn-RS"/>
-        </w:rPr>
-        <w:t>.</w:t>
-      </w:r>
-    </w:p>
-    <w:p>
-      <w:pPr>
-        <w:pStyle w:val="ListParagraph"/>
+        <w:t>Korisnik je prijavljen kao administrator sistema.</w:t>
+      </w:r>
+    </w:p>
+    <w:p>
+      <w:pPr>
+        <w:pStyle w:val="17"/>
         <w:numPr>
           <w:ilvl w:val="1"/>
           <w:numId w:val="1"/>
@@ -2020,32 +2103,25 @@
           <w:rFonts w:ascii="Times New Roman" w:hAnsi="Times New Roman" w:cs="Times New Roman"/>
           <w:sz w:val="28"/>
         </w:rPr>
-        <w:t>Odbijen je zahtev za kreiranje korisničkog naloga</w:t>
-      </w:r>
-      <w:r>
-        <w:rPr>
-          <w:rFonts w:ascii="Times New Roman" w:hAnsi="Times New Roman" w:cs="Times New Roman"/>
-          <w:sz w:val="28"/>
-        </w:rPr>
-        <w:t>.</w:t>
+        <w:t>Odbijen je zahtev za kreiranje korisničkog naloga.</w:t>
       </w:r>
     </w:p>
     <w:sectPr>
-      <w:headerReference w:type="default" r:id="rId8"/>
-      <w:footerReference w:type="default" r:id="rId9"/>
+      <w:headerReference r:id="rId5" w:type="default"/>
+      <w:footerReference r:id="rId6" w:type="default"/>
       <w:pgSz w:w="12240" w:h="15840"/>
       <w:pgMar w:top="1440" w:right="1440" w:bottom="1440" w:left="1440" w:header="720" w:footer="720" w:gutter="0"/>
-      <w:cols w:space="720"/>
+      <w:cols w:space="720" w:num="1"/>
       <w:titlePg/>
-      <w:docGrid w:linePitch="360"/>
+      <w:docGrid w:linePitch="360" w:charSpace="0"/>
     </w:sectPr>
   </w:body>
 </w:document>
 </file>
 
 <file path=word/endnotes.xml><?xml version="1.0" encoding="utf-8"?>
-<w:endnotes xmlns:wpc="http://schemas.microsoft.com/office/word/2010/wordprocessingCanvas" xmlns:mc="http://schemas.openxmlformats.org/markup-compatibility/2006" xmlns:o="urn:schemas-microsoft-com:office:office" xmlns:r="http://schemas.openxmlformats.org/officeDocument/2006/relationships" xmlns:m="http://schemas.openxmlformats.org/officeDocument/2006/math" xmlns:v="urn:schemas-microsoft-com:vml" xmlns:wp14="http://schemas.microsoft.com/office/word/2010/wordprocessingDrawing" xmlns:wp="http://schemas.openxmlformats.org/drawingml/2006/wordprocessingDrawing" xmlns:w10="urn:schemas-microsoft-com:office:word" xmlns:w="http://schemas.openxmlformats.org/wordprocessingml/2006/main" xmlns:w14="http://schemas.microsoft.com/office/word/2010/wordml" xmlns:w15="http://schemas.microsoft.com/office/word/2012/wordml" xmlns:wpg="http://schemas.microsoft.com/office/word/2010/wordprocessingGroup" xmlns:wpi="http://schemas.microsoft.com/office/word/2010/wordprocessingInk" xmlns:wne="http://schemas.microsoft.com/office/word/2006/wordml" xmlns:wps="http://schemas.microsoft.com/office/word/2010/wordprocessingShape" mc:Ignorable="w14 w15 wp14">
-  <w:endnote w:type="separator" w:id="-1">
+<w:endnotes xmlns:wpc="http://schemas.microsoft.com/office/word/2010/wordprocessingCanvas" xmlns:mc="http://schemas.openxmlformats.org/markup-compatibility/2006" xmlns:o="urn:schemas-microsoft-com:office:office" xmlns:r="http://schemas.openxmlformats.org/officeDocument/2006/relationships" xmlns:m="http://schemas.openxmlformats.org/officeDocument/2006/math" xmlns:v="urn:schemas-microsoft-com:vml" xmlns:wp14="http://schemas.microsoft.com/office/word/2010/wordprocessingDrawing" xmlns:wp="http://schemas.openxmlformats.org/drawingml/2006/wordprocessingDrawing" xmlns:w="http://schemas.openxmlformats.org/wordprocessingml/2006/main" xmlns:w14="http://schemas.microsoft.com/office/word/2010/wordml" xmlns:w15="http://schemas.microsoft.com/office/word/2012/wordml" xmlns:w10="urn:schemas-microsoft-com:office:word" xmlns:wpg="http://schemas.microsoft.com/office/word/2010/wordprocessingGroup" xmlns:wpi="http://schemas.microsoft.com/office/word/2010/wordprocessingInk" xmlns:wne="http://schemas.microsoft.com/office/word/2006/wordml" xmlns:wps="http://schemas.microsoft.com/office/word/2010/wordprocessingShape" xmlns:wpsCustomData="http://www.wps.cn/officeDocument/2013/wpsCustomData" mc:Ignorable="w14 w15 wp14">
+  <w:endnote w:type="separator" w:id="0">
     <w:p>
       <w:pPr>
         <w:spacing w:line="240" w:lineRule="auto"/>
@@ -2055,7 +2131,7 @@
       </w:r>
     </w:p>
   </w:endnote>
-  <w:endnote w:type="continuationSeparator" w:id="0">
+  <w:endnote w:type="continuationSeparator" w:id="1">
     <w:p>
       <w:pPr>
         <w:spacing w:line="240" w:lineRule="auto"/>
@@ -2069,16 +2145,15 @@
 </file>
 
 <file path=word/footer1.xml><?xml version="1.0" encoding="utf-8"?>
-<w:ftr xmlns:wpc="http://schemas.microsoft.com/office/word/2010/wordprocessingCanvas" xmlns:mc="http://schemas.openxmlformats.org/markup-compatibility/2006" xmlns:o="urn:schemas-microsoft-com:office:office" xmlns:r="http://schemas.openxmlformats.org/officeDocument/2006/relationships" xmlns:m="http://schemas.openxmlformats.org/officeDocument/2006/math" xmlns:v="urn:schemas-microsoft-com:vml" xmlns:wp14="http://schemas.microsoft.com/office/word/2010/wordprocessingDrawing" xmlns:wp="http://schemas.openxmlformats.org/drawingml/2006/wordprocessingDrawing" xmlns:w10="urn:schemas-microsoft-com:office:word" xmlns:w="http://schemas.openxmlformats.org/wordprocessingml/2006/main" xmlns:w14="http://schemas.microsoft.com/office/word/2010/wordml" xmlns:w15="http://schemas.microsoft.com/office/word/2012/wordml" xmlns:wpg="http://schemas.microsoft.com/office/word/2010/wordprocessingGroup" xmlns:wpi="http://schemas.microsoft.com/office/word/2010/wordprocessingInk" xmlns:wne="http://schemas.microsoft.com/office/word/2006/wordml" xmlns:wps="http://schemas.microsoft.com/office/word/2010/wordprocessingShape" mc:Ignorable="w14 w15 wp14">
+<w:ftr xmlns:wpc="http://schemas.microsoft.com/office/word/2010/wordprocessingCanvas" xmlns:mc="http://schemas.openxmlformats.org/markup-compatibility/2006" xmlns:o="urn:schemas-microsoft-com:office:office" xmlns:r="http://schemas.openxmlformats.org/officeDocument/2006/relationships" xmlns:m="http://schemas.openxmlformats.org/officeDocument/2006/math" xmlns:v="urn:schemas-microsoft-com:vml" xmlns:wp14="http://schemas.microsoft.com/office/word/2010/wordprocessingDrawing" xmlns:wp="http://schemas.openxmlformats.org/drawingml/2006/wordprocessingDrawing" xmlns:w10="urn:schemas-microsoft-com:office:word" xmlns:w="http://schemas.openxmlformats.org/wordprocessingml/2006/main" xmlns:w14="http://schemas.microsoft.com/office/word/2010/wordml" xmlns:w15="http://schemas.microsoft.com/office/word/2012/wordml" xmlns:wpg="http://schemas.microsoft.com/office/word/2010/wordprocessingGroup" xmlns:wpi="http://schemas.microsoft.com/office/word/2010/wordprocessingInk" xmlns:wne="http://schemas.microsoft.com/office/word/2006/wordml" xmlns:wps="http://schemas.microsoft.com/office/word/2010/wordprocessingShape" xmlns:wpsCustomData="http://www.wps.cn/officeDocument/2013/wpsCustomData" mc:Ignorable="w14 w15 wp14">
   <w:sdt>
     <w:sdtPr>
       <w:id w:val="-1"/>
     </w:sdtPr>
-    <w:sdtEndPr/>
     <w:sdtContent>
       <w:p>
         <w:pPr>
-          <w:pStyle w:val="Footer"/>
+          <w:pStyle w:val="5"/>
           <w:jc w:val="right"/>
         </w:pPr>
         <w:r>
@@ -2091,9 +2166,6 @@
           <w:fldChar w:fldCharType="separate"/>
         </w:r>
         <w:r>
-          <w:rPr>
-            <w:noProof/>
-          </w:rPr>
           <w:t>2</w:t>
         </w:r>
         <w:r>
@@ -2104,28 +2176,28 @@
   </w:sdt>
   <w:p>
     <w:pPr>
-      <w:pStyle w:val="Footer"/>
+      <w:pStyle w:val="5"/>
     </w:pPr>
   </w:p>
 </w:ftr>
 </file>
 
 <file path=word/footnotes.xml><?xml version="1.0" encoding="utf-8"?>
-<w:footnotes xmlns:wpc="http://schemas.microsoft.com/office/word/2010/wordprocessingCanvas" xmlns:mc="http://schemas.openxmlformats.org/markup-compatibility/2006" xmlns:o="urn:schemas-microsoft-com:office:office" xmlns:r="http://schemas.openxmlformats.org/officeDocument/2006/relationships" xmlns:m="http://schemas.openxmlformats.org/officeDocument/2006/math" xmlns:v="urn:schemas-microsoft-com:vml" xmlns:wp14="http://schemas.microsoft.com/office/word/2010/wordprocessingDrawing" xmlns:wp="http://schemas.openxmlformats.org/drawingml/2006/wordprocessingDrawing" xmlns:w10="urn:schemas-microsoft-com:office:word" xmlns:w="http://schemas.openxmlformats.org/wordprocessingml/2006/main" xmlns:w14="http://schemas.microsoft.com/office/word/2010/wordml" xmlns:w15="http://schemas.microsoft.com/office/word/2012/wordml" xmlns:wpg="http://schemas.microsoft.com/office/word/2010/wordprocessingGroup" xmlns:wpi="http://schemas.microsoft.com/office/word/2010/wordprocessingInk" xmlns:wne="http://schemas.microsoft.com/office/word/2006/wordml" xmlns:wps="http://schemas.microsoft.com/office/word/2010/wordprocessingShape" mc:Ignorable="w14 w15 wp14">
-  <w:footnote w:type="separator" w:id="-1">
-    <w:p>
-      <w:pPr>
-        <w:spacing w:after="0"/>
+<w:footnotes xmlns:wpc="http://schemas.microsoft.com/office/word/2010/wordprocessingCanvas" xmlns:mc="http://schemas.openxmlformats.org/markup-compatibility/2006" xmlns:o="urn:schemas-microsoft-com:office:office" xmlns:r="http://schemas.openxmlformats.org/officeDocument/2006/relationships" xmlns:m="http://schemas.openxmlformats.org/officeDocument/2006/math" xmlns:v="urn:schemas-microsoft-com:vml" xmlns:wp14="http://schemas.microsoft.com/office/word/2010/wordprocessingDrawing" xmlns:wp="http://schemas.openxmlformats.org/drawingml/2006/wordprocessingDrawing" xmlns:w="http://schemas.openxmlformats.org/wordprocessingml/2006/main" xmlns:w14="http://schemas.microsoft.com/office/word/2010/wordml" xmlns:w15="http://schemas.microsoft.com/office/word/2012/wordml" xmlns:w10="urn:schemas-microsoft-com:office:word" xmlns:wpg="http://schemas.microsoft.com/office/word/2010/wordprocessingGroup" xmlns:wpi="http://schemas.microsoft.com/office/word/2010/wordprocessingInk" xmlns:wne="http://schemas.microsoft.com/office/word/2006/wordml" xmlns:wps="http://schemas.microsoft.com/office/word/2010/wordprocessingShape" xmlns:wpsCustomData="http://www.wps.cn/officeDocument/2013/wpsCustomData" mc:Ignorable="w14 w15 wp14">
+  <w:footnote w:type="separator" w:id="0">
+    <w:p>
+      <w:pPr>
+        <w:spacing w:before="0" w:after="0" w:line="259" w:lineRule="auto"/>
       </w:pPr>
       <w:r>
         <w:separator/>
       </w:r>
     </w:p>
   </w:footnote>
-  <w:footnote w:type="continuationSeparator" w:id="0">
-    <w:p>
-      <w:pPr>
-        <w:spacing w:after="0"/>
+  <w:footnote w:type="continuationSeparator" w:id="1">
+    <w:p>
+      <w:pPr>
+        <w:spacing w:before="0" w:after="0" w:line="259" w:lineRule="auto"/>
       </w:pPr>
       <w:r>
         <w:continuationSeparator/>
@@ -2136,10 +2208,10 @@
 </file>
 
 <file path=word/header1.xml><?xml version="1.0" encoding="utf-8"?>
-<w:hdr xmlns:wpc="http://schemas.microsoft.com/office/word/2010/wordprocessingCanvas" xmlns:mc="http://schemas.openxmlformats.org/markup-compatibility/2006" xmlns:o="urn:schemas-microsoft-com:office:office" xmlns:r="http://schemas.openxmlformats.org/officeDocument/2006/relationships" xmlns:m="http://schemas.openxmlformats.org/officeDocument/2006/math" xmlns:v="urn:schemas-microsoft-com:vml" xmlns:wp14="http://schemas.microsoft.com/office/word/2010/wordprocessingDrawing" xmlns:wp="http://schemas.openxmlformats.org/drawingml/2006/wordprocessingDrawing" xmlns:w10="urn:schemas-microsoft-com:office:word" xmlns:w="http://schemas.openxmlformats.org/wordprocessingml/2006/main" xmlns:w14="http://schemas.microsoft.com/office/word/2010/wordml" xmlns:w15="http://schemas.microsoft.com/office/word/2012/wordml" xmlns:wpg="http://schemas.microsoft.com/office/word/2010/wordprocessingGroup" xmlns:wpi="http://schemas.microsoft.com/office/word/2010/wordprocessingInk" xmlns:wne="http://schemas.microsoft.com/office/word/2006/wordml" xmlns:wps="http://schemas.microsoft.com/office/word/2010/wordprocessingShape" mc:Ignorable="w14 w15 wp14">
+<w:hdr xmlns:wpc="http://schemas.microsoft.com/office/word/2010/wordprocessingCanvas" xmlns:mc="http://schemas.openxmlformats.org/markup-compatibility/2006" xmlns:o="urn:schemas-microsoft-com:office:office" xmlns:r="http://schemas.openxmlformats.org/officeDocument/2006/relationships" xmlns:m="http://schemas.openxmlformats.org/officeDocument/2006/math" xmlns:v="urn:schemas-microsoft-com:vml" xmlns:wp14="http://schemas.microsoft.com/office/word/2010/wordprocessingDrawing" xmlns:wp="http://schemas.openxmlformats.org/drawingml/2006/wordprocessingDrawing" xmlns:w10="urn:schemas-microsoft-com:office:word" xmlns:w="http://schemas.openxmlformats.org/wordprocessingml/2006/main" xmlns:w14="http://schemas.microsoft.com/office/word/2010/wordml" xmlns:w15="http://schemas.microsoft.com/office/word/2012/wordml" xmlns:wpg="http://schemas.microsoft.com/office/word/2010/wordprocessingGroup" xmlns:wpi="http://schemas.microsoft.com/office/word/2010/wordprocessingInk" xmlns:wne="http://schemas.microsoft.com/office/word/2006/wordml" xmlns:wps="http://schemas.microsoft.com/office/word/2010/wordprocessingShape" xmlns:wpsCustomData="http://www.wps.cn/officeDocument/2013/wpsCustomData" mc:Ignorable="w14 w15 wp14">
   <w:p>
     <w:pPr>
-      <w:pStyle w:val="Header"/>
+      <w:pStyle w:val="6"/>
       <w:rPr>
         <w:rFonts w:ascii="Times New Roman" w:hAnsi="Times New Roman" w:cs="Times New Roman"/>
         <w:lang w:val="sr-Latn-RS"/>
@@ -2157,12 +2229,12 @@
 </file>
 
 <file path=word/numbering.xml><?xml version="1.0" encoding="utf-8"?>
-<w:numbering xmlns:wpc="http://schemas.microsoft.com/office/word/2010/wordprocessingCanvas" xmlns:mc="http://schemas.openxmlformats.org/markup-compatibility/2006" xmlns:o="urn:schemas-microsoft-com:office:office" xmlns:r="http://schemas.openxmlformats.org/officeDocument/2006/relationships" xmlns:m="http://schemas.openxmlformats.org/officeDocument/2006/math" xmlns:v="urn:schemas-microsoft-com:vml" xmlns:wp14="http://schemas.microsoft.com/office/word/2010/wordprocessingDrawing" xmlns:wp="http://schemas.openxmlformats.org/drawingml/2006/wordprocessingDrawing" xmlns:w10="urn:schemas-microsoft-com:office:word" xmlns:w="http://schemas.openxmlformats.org/wordprocessingml/2006/main" xmlns:w14="http://schemas.microsoft.com/office/word/2010/wordml" xmlns:w15="http://schemas.microsoft.com/office/word/2012/wordml" xmlns:wpg="http://schemas.microsoft.com/office/word/2010/wordprocessingGroup" xmlns:wpi="http://schemas.microsoft.com/office/word/2010/wordprocessingInk" xmlns:wne="http://schemas.microsoft.com/office/word/2006/wordml" xmlns:wps="http://schemas.microsoft.com/office/word/2010/wordprocessingShape" mc:Ignorable="w14 w15 wp14">
+<w:numbering xmlns:wpc="http://schemas.microsoft.com/office/word/2010/wordprocessingCanvas" xmlns:mc="http://schemas.openxmlformats.org/markup-compatibility/2006" xmlns:o="urn:schemas-microsoft-com:office:office" xmlns:r="http://schemas.openxmlformats.org/officeDocument/2006/relationships" xmlns:m="http://schemas.openxmlformats.org/officeDocument/2006/math" xmlns:v="urn:schemas-microsoft-com:vml" xmlns:wp14="http://schemas.microsoft.com/office/word/2010/wordprocessingDrawing" xmlns:wp="http://schemas.openxmlformats.org/drawingml/2006/wordprocessingDrawing" xmlns:w10="urn:schemas-microsoft-com:office:word" xmlns:w="http://schemas.openxmlformats.org/wordprocessingml/2006/main" xmlns:w14="http://schemas.microsoft.com/office/word/2010/wordml" xmlns:wpg="http://schemas.microsoft.com/office/word/2010/wordprocessingGroup" xmlns:wpi="http://schemas.microsoft.com/office/word/2010/wordprocessingInk" xmlns:wne="http://schemas.microsoft.com/office/word/2006/wordml" xmlns:wps="http://schemas.microsoft.com/office/word/2010/wordprocessingShape" xmlns:wpsCustomData="http://www.wps.cn/officeDocument/2013/wpsCustomData" mc:Ignorable="w14 wp14">
   <w:abstractNum w:abstractNumId="0">
     <w:nsid w:val="060E0779"/>
     <w:multiLevelType w:val="multilevel"/>
     <w:tmpl w:val="060E0779"/>
-    <w:lvl w:ilvl="0">
+    <w:lvl w:ilvl="0" w:tentative="0">
       <w:start w:val="1"/>
       <w:numFmt w:val="decimal"/>
       <w:lvlText w:val="%1)"/>
@@ -2171,12 +2243,12 @@
         <w:ind w:left="1800" w:hanging="360"/>
       </w:pPr>
       <w:rPr>
-        <w:rFonts w:ascii="Times New Roman" w:hAnsi="Times New Roman" w:cs="Times New Roman" w:hint="default"/>
+        <w:rFonts w:hint="default" w:ascii="Times New Roman" w:hAnsi="Times New Roman" w:cs="Times New Roman"/>
         <w:sz w:val="28"/>
         <w:szCs w:val="28"/>
       </w:rPr>
     </w:lvl>
-    <w:lvl w:ilvl="1">
+    <w:lvl w:ilvl="1" w:tentative="0">
       <w:start w:val="1"/>
       <w:numFmt w:val="lowerLetter"/>
       <w:lvlText w:val="%2."/>
@@ -2185,7 +2257,7 @@
         <w:ind w:left="2520" w:hanging="360"/>
       </w:pPr>
     </w:lvl>
-    <w:lvl w:ilvl="2">
+    <w:lvl w:ilvl="2" w:tentative="0">
       <w:start w:val="1"/>
       <w:numFmt w:val="lowerRoman"/>
       <w:lvlText w:val="%3."/>
@@ -2194,7 +2266,7 @@
         <w:ind w:left="3240" w:hanging="180"/>
       </w:pPr>
     </w:lvl>
-    <w:lvl w:ilvl="3">
+    <w:lvl w:ilvl="3" w:tentative="0">
       <w:start w:val="1"/>
       <w:numFmt w:val="decimal"/>
       <w:lvlText w:val="%4."/>
@@ -2203,7 +2275,7 @@
         <w:ind w:left="3960" w:hanging="360"/>
       </w:pPr>
     </w:lvl>
-    <w:lvl w:ilvl="4">
+    <w:lvl w:ilvl="4" w:tentative="0">
       <w:start w:val="1"/>
       <w:numFmt w:val="lowerLetter"/>
       <w:lvlText w:val="%5."/>
@@ -2212,7 +2284,7 @@
         <w:ind w:left="4680" w:hanging="360"/>
       </w:pPr>
     </w:lvl>
-    <w:lvl w:ilvl="5">
+    <w:lvl w:ilvl="5" w:tentative="0">
       <w:start w:val="1"/>
       <w:numFmt w:val="lowerRoman"/>
       <w:lvlText w:val="%6."/>
@@ -2221,7 +2293,7 @@
         <w:ind w:left="5400" w:hanging="180"/>
       </w:pPr>
     </w:lvl>
-    <w:lvl w:ilvl="6">
+    <w:lvl w:ilvl="6" w:tentative="0">
       <w:start w:val="1"/>
       <w:numFmt w:val="decimal"/>
       <w:lvlText w:val="%7."/>
@@ -2230,7 +2302,7 @@
         <w:ind w:left="6120" w:hanging="360"/>
       </w:pPr>
     </w:lvl>
-    <w:lvl w:ilvl="7">
+    <w:lvl w:ilvl="7" w:tentative="0">
       <w:start w:val="1"/>
       <w:numFmt w:val="lowerLetter"/>
       <w:lvlText w:val="%8."/>
@@ -2239,7 +2311,7 @@
         <w:ind w:left="6840" w:hanging="360"/>
       </w:pPr>
     </w:lvl>
-    <w:lvl w:ilvl="8">
+    <w:lvl w:ilvl="8" w:tentative="0">
       <w:start w:val="1"/>
       <w:numFmt w:val="lowerRoman"/>
       <w:lvlText w:val="%9."/>
@@ -2253,7 +2325,7 @@
     <w:nsid w:val="434915DD"/>
     <w:multiLevelType w:val="multilevel"/>
     <w:tmpl w:val="434915DD"/>
-    <w:lvl w:ilvl="0">
+    <w:lvl w:ilvl="0" w:tentative="0">
       <w:start w:val="1"/>
       <w:numFmt w:val="decimal"/>
       <w:lvlText w:val="%1."/>
@@ -2262,14 +2334,14 @@
         <w:ind w:left="360" w:hanging="360"/>
       </w:pPr>
       <w:rPr>
-        <w:rFonts w:ascii="Times New Roman" w:hAnsi="Times New Roman" w:cs="Times New Roman" w:hint="default"/>
+        <w:rFonts w:hint="default" w:ascii="Times New Roman" w:hAnsi="Times New Roman" w:cs="Times New Roman"/>
         <w:b/>
         <w:color w:val="1F4E79" w:themeColor="accent1" w:themeShade="80"/>
         <w:sz w:val="36"/>
         <w:szCs w:val="36"/>
       </w:rPr>
     </w:lvl>
-    <w:lvl w:ilvl="1">
+    <w:lvl w:ilvl="1" w:tentative="0">
       <w:start w:val="1"/>
       <w:numFmt w:val="decimal"/>
       <w:lvlText w:val="%1.%2."/>
@@ -2278,13 +2350,13 @@
         <w:ind w:left="792" w:hanging="432"/>
       </w:pPr>
       <w:rPr>
-        <w:rFonts w:ascii="Times New Roman" w:hAnsi="Times New Roman" w:cs="Times New Roman" w:hint="default"/>
+        <w:rFonts w:hint="default" w:ascii="Times New Roman" w:hAnsi="Times New Roman" w:cs="Times New Roman"/>
         <w:b/>
         <w:sz w:val="32"/>
         <w:szCs w:val="32"/>
       </w:rPr>
     </w:lvl>
-    <w:lvl w:ilvl="2">
+    <w:lvl w:ilvl="2" w:tentative="0">
       <w:start w:val="1"/>
       <w:numFmt w:val="decimal"/>
       <w:lvlText w:val="%1.%2.%3."/>
@@ -2293,7 +2365,7 @@
         <w:ind w:left="1224" w:hanging="504"/>
       </w:pPr>
     </w:lvl>
-    <w:lvl w:ilvl="3">
+    <w:lvl w:ilvl="3" w:tentative="0">
       <w:start w:val="1"/>
       <w:numFmt w:val="decimal"/>
       <w:lvlText w:val="%1.%2.%3.%4."/>
@@ -2302,7 +2374,7 @@
         <w:ind w:left="1728" w:hanging="648"/>
       </w:pPr>
     </w:lvl>
-    <w:lvl w:ilvl="4">
+    <w:lvl w:ilvl="4" w:tentative="0">
       <w:start w:val="1"/>
       <w:numFmt w:val="decimal"/>
       <w:lvlText w:val="%1.%2.%3.%4.%5."/>
@@ -2311,7 +2383,7 @@
         <w:ind w:left="2232" w:hanging="792"/>
       </w:pPr>
     </w:lvl>
-    <w:lvl w:ilvl="5">
+    <w:lvl w:ilvl="5" w:tentative="0">
       <w:start w:val="1"/>
       <w:numFmt w:val="decimal"/>
       <w:lvlText w:val="%1.%2.%3.%4.%5.%6."/>
@@ -2320,7 +2392,7 @@
         <w:ind w:left="2736" w:hanging="936"/>
       </w:pPr>
     </w:lvl>
-    <w:lvl w:ilvl="6">
+    <w:lvl w:ilvl="6" w:tentative="0">
       <w:start w:val="1"/>
       <w:numFmt w:val="decimal"/>
       <w:lvlText w:val="%1.%2.%3.%4.%5.%6.%7."/>
@@ -2329,7 +2401,7 @@
         <w:ind w:left="3240" w:hanging="1080"/>
       </w:pPr>
     </w:lvl>
-    <w:lvl w:ilvl="7">
+    <w:lvl w:ilvl="7" w:tentative="0">
       <w:start w:val="1"/>
       <w:numFmt w:val="decimal"/>
       <w:lvlText w:val="%1.%2.%3.%4.%5.%6.%7.%8."/>
@@ -2338,7 +2410,7 @@
         <w:ind w:left="3744" w:hanging="1224"/>
       </w:pPr>
     </w:lvl>
-    <w:lvl w:ilvl="8">
+    <w:lvl w:ilvl="8" w:tentative="0">
       <w:start w:val="1"/>
       <w:numFmt w:val="decimal"/>
       <w:lvlText w:val="%1.%2.%3.%4.%5.%6.%7.%8.%9."/>
@@ -2352,7 +2424,7 @@
     <w:nsid w:val="532D3BD9"/>
     <w:multiLevelType w:val="multilevel"/>
     <w:tmpl w:val="532D3BD9"/>
-    <w:lvl w:ilvl="0">
+    <w:lvl w:ilvl="0" w:tentative="0">
       <w:start w:val="1"/>
       <w:numFmt w:val="bullet"/>
       <w:lvlText w:val=""/>
@@ -2361,10 +2433,10 @@
         <w:ind w:left="2160" w:hanging="360"/>
       </w:pPr>
       <w:rPr>
-        <w:rFonts w:ascii="Symbol" w:hAnsi="Symbol" w:hint="default"/>
+        <w:rFonts w:hint="default" w:ascii="Symbol" w:hAnsi="Symbol"/>
       </w:rPr>
     </w:lvl>
-    <w:lvl w:ilvl="1">
+    <w:lvl w:ilvl="1" w:tentative="0">
       <w:start w:val="1"/>
       <w:numFmt w:val="bullet"/>
       <w:lvlText w:val="o"/>
@@ -2373,10 +2445,10 @@
         <w:ind w:left="2880" w:hanging="360"/>
       </w:pPr>
       <w:rPr>
-        <w:rFonts w:ascii="Courier New" w:hAnsi="Courier New" w:cs="Courier New" w:hint="default"/>
+        <w:rFonts w:hint="default" w:ascii="Courier New" w:hAnsi="Courier New" w:cs="Courier New"/>
       </w:rPr>
     </w:lvl>
-    <w:lvl w:ilvl="2">
+    <w:lvl w:ilvl="2" w:tentative="0">
       <w:start w:val="1"/>
       <w:numFmt w:val="bullet"/>
       <w:lvlText w:val=""/>
@@ -2385,10 +2457,10 @@
         <w:ind w:left="3600" w:hanging="360"/>
       </w:pPr>
       <w:rPr>
-        <w:rFonts w:ascii="Wingdings" w:hAnsi="Wingdings" w:hint="default"/>
+        <w:rFonts w:hint="default" w:ascii="Wingdings" w:hAnsi="Wingdings"/>
       </w:rPr>
     </w:lvl>
-    <w:lvl w:ilvl="3">
+    <w:lvl w:ilvl="3" w:tentative="0">
       <w:start w:val="1"/>
       <w:numFmt w:val="bullet"/>
       <w:lvlText w:val=""/>
@@ -2397,10 +2469,10 @@
         <w:ind w:left="4320" w:hanging="360"/>
       </w:pPr>
       <w:rPr>
-        <w:rFonts w:ascii="Symbol" w:hAnsi="Symbol" w:hint="default"/>
+        <w:rFonts w:hint="default" w:ascii="Symbol" w:hAnsi="Symbol"/>
       </w:rPr>
     </w:lvl>
-    <w:lvl w:ilvl="4">
+    <w:lvl w:ilvl="4" w:tentative="0">
       <w:start w:val="1"/>
       <w:numFmt w:val="bullet"/>
       <w:lvlText w:val="o"/>
@@ -2409,10 +2481,10 @@
         <w:ind w:left="5040" w:hanging="360"/>
       </w:pPr>
       <w:rPr>
-        <w:rFonts w:ascii="Courier New" w:hAnsi="Courier New" w:cs="Courier New" w:hint="default"/>
+        <w:rFonts w:hint="default" w:ascii="Courier New" w:hAnsi="Courier New" w:cs="Courier New"/>
       </w:rPr>
     </w:lvl>
-    <w:lvl w:ilvl="5">
+    <w:lvl w:ilvl="5" w:tentative="0">
       <w:start w:val="1"/>
       <w:numFmt w:val="bullet"/>
       <w:lvlText w:val=""/>
@@ -2421,10 +2493,10 @@
         <w:ind w:left="5760" w:hanging="360"/>
       </w:pPr>
       <w:rPr>
-        <w:rFonts w:ascii="Wingdings" w:hAnsi="Wingdings" w:hint="default"/>
+        <w:rFonts w:hint="default" w:ascii="Wingdings" w:hAnsi="Wingdings"/>
       </w:rPr>
     </w:lvl>
-    <w:lvl w:ilvl="6">
+    <w:lvl w:ilvl="6" w:tentative="0">
       <w:start w:val="1"/>
       <w:numFmt w:val="bullet"/>
       <w:lvlText w:val=""/>
@@ -2433,10 +2505,10 @@
         <w:ind w:left="6480" w:hanging="360"/>
       </w:pPr>
       <w:rPr>
-        <w:rFonts w:ascii="Symbol" w:hAnsi="Symbol" w:hint="default"/>
+        <w:rFonts w:hint="default" w:ascii="Symbol" w:hAnsi="Symbol"/>
       </w:rPr>
     </w:lvl>
-    <w:lvl w:ilvl="7">
+    <w:lvl w:ilvl="7" w:tentative="0">
       <w:start w:val="1"/>
       <w:numFmt w:val="bullet"/>
       <w:lvlText w:val="o"/>
@@ -2445,10 +2517,10 @@
         <w:ind w:left="7200" w:hanging="360"/>
       </w:pPr>
       <w:rPr>
-        <w:rFonts w:ascii="Courier New" w:hAnsi="Courier New" w:cs="Courier New" w:hint="default"/>
+        <w:rFonts w:hint="default" w:ascii="Courier New" w:hAnsi="Courier New" w:cs="Courier New"/>
       </w:rPr>
     </w:lvl>
-    <w:lvl w:ilvl="8">
+    <w:lvl w:ilvl="8" w:tentative="0">
       <w:start w:val="1"/>
       <w:numFmt w:val="bullet"/>
       <w:lvlText w:val=""/>
@@ -2457,7 +2529,7 @@
         <w:ind w:left="7920" w:hanging="360"/>
       </w:pPr>
       <w:rPr>
-        <w:rFonts w:ascii="Wingdings" w:hAnsi="Wingdings" w:hint="default"/>
+        <w:rFonts w:hint="default" w:ascii="Wingdings" w:hAnsi="Wingdings"/>
       </w:rPr>
     </w:lvl>
   </w:abstractNum>
@@ -2474,404 +2546,287 @@
 </file>
 
 <file path=word/styles.xml><?xml version="1.0" encoding="utf-8"?>
-<w:styles xmlns:mc="http://schemas.openxmlformats.org/markup-compatibility/2006" xmlns:r="http://schemas.openxmlformats.org/officeDocument/2006/relationships" xmlns:w="http://schemas.openxmlformats.org/wordprocessingml/2006/main" xmlns:w14="http://schemas.microsoft.com/office/word/2010/wordml" xmlns:w15="http://schemas.microsoft.com/office/word/2012/wordml" mc:Ignorable="w14 w15">
+<w:styles xmlns:mc="http://schemas.openxmlformats.org/markup-compatibility/2006" xmlns:o="urn:schemas-microsoft-com:office:office" xmlns:r="http://schemas.openxmlformats.org/officeDocument/2006/relationships" xmlns:m="http://schemas.openxmlformats.org/officeDocument/2006/math" xmlns:v="urn:schemas-microsoft-com:vml" xmlns:w="http://schemas.openxmlformats.org/wordprocessingml/2006/main" xmlns:w14="http://schemas.microsoft.com/office/word/2010/wordml" xmlns:w10="urn:schemas-microsoft-com:office:word" xmlns:sl="http://schemas.openxmlformats.org/schemaLibrary/2006/main" xmlns:wpsCustomData="http://www.wps.cn/officeDocument/2013/wpsCustomData" mc:Ignorable="w14">
   <w:docDefaults>
     <w:rPrDefault>
       <w:rPr>
-        <w:rFonts w:asciiTheme="minorHAnsi" w:eastAsiaTheme="minorHAnsi" w:hAnsiTheme="minorHAnsi" w:cstheme="minorBidi"/>
-        <w:lang w:val="en-US" w:eastAsia="en-US" w:bidi="ar-SA"/>
+        <w:rFonts w:asciiTheme="minorHAnsi" w:hAnsiTheme="minorHAnsi" w:eastAsiaTheme="minorHAnsi" w:cstheme="minorBidi"/>
       </w:rPr>
     </w:rPrDefault>
     <w:pPrDefault/>
   </w:docDefaults>
-  <w:latentStyles w:defLockedState="0" w:defUIPriority="99" w:defSemiHidden="0" w:defUnhideWhenUsed="0" w:defQFormat="0" w:count="371">
-    <w:lsdException w:name="Normal" w:uiPriority="0" w:qFormat="1"/>
-    <w:lsdException w:name="heading 1" w:uiPriority="9" w:qFormat="1"/>
-    <w:lsdException w:name="heading 2" w:semiHidden="1" w:uiPriority="9" w:unhideWhenUsed="1" w:qFormat="1"/>
-    <w:lsdException w:name="heading 3" w:semiHidden="1" w:uiPriority="9" w:unhideWhenUsed="1" w:qFormat="1"/>
-    <w:lsdException w:name="heading 4" w:semiHidden="1" w:uiPriority="9" w:unhideWhenUsed="1" w:qFormat="1"/>
-    <w:lsdException w:name="heading 5" w:semiHidden="1" w:uiPriority="9" w:unhideWhenUsed="1" w:qFormat="1"/>
-    <w:lsdException w:name="heading 6" w:semiHidden="1" w:uiPriority="9" w:unhideWhenUsed="1" w:qFormat="1"/>
-    <w:lsdException w:name="heading 7" w:semiHidden="1" w:uiPriority="9" w:unhideWhenUsed="1" w:qFormat="1"/>
-    <w:lsdException w:name="heading 8" w:semiHidden="1" w:uiPriority="9" w:unhideWhenUsed="1" w:qFormat="1"/>
-    <w:lsdException w:name="heading 9" w:semiHidden="1" w:uiPriority="9" w:unhideWhenUsed="1" w:qFormat="1"/>
-    <w:lsdException w:name="index 1" w:semiHidden="1" w:unhideWhenUsed="1"/>
-    <w:lsdException w:name="index 2" w:semiHidden="1" w:unhideWhenUsed="1"/>
-    <w:lsdException w:name="index 3" w:semiHidden="1" w:unhideWhenUsed="1"/>
-    <w:lsdException w:name="index 4" w:semiHidden="1" w:unhideWhenUsed="1"/>
-    <w:lsdException w:name="index 5" w:semiHidden="1" w:unhideWhenUsed="1"/>
-    <w:lsdException w:name="index 6" w:semiHidden="1" w:unhideWhenUsed="1"/>
-    <w:lsdException w:name="index 7" w:semiHidden="1" w:unhideWhenUsed="1"/>
-    <w:lsdException w:name="index 8" w:semiHidden="1" w:unhideWhenUsed="1"/>
-    <w:lsdException w:name="index 9" w:semiHidden="1" w:unhideWhenUsed="1"/>
-    <w:lsdException w:name="toc 1" w:uiPriority="39" w:unhideWhenUsed="1" w:qFormat="1"/>
-    <w:lsdException w:name="toc 2" w:uiPriority="39" w:unhideWhenUsed="1" w:qFormat="1"/>
-    <w:lsdException w:name="toc 3" w:uiPriority="39" w:unhideWhenUsed="1" w:qFormat="1"/>
-    <w:lsdException w:name="toc 4" w:semiHidden="1" w:uiPriority="39" w:unhideWhenUsed="1"/>
-    <w:lsdException w:name="toc 5" w:semiHidden="1" w:uiPriority="39" w:unhideWhenUsed="1"/>
-    <w:lsdException w:name="toc 6" w:semiHidden="1" w:uiPriority="39" w:unhideWhenUsed="1"/>
-    <w:lsdException w:name="toc 7" w:semiHidden="1" w:uiPriority="39" w:unhideWhenUsed="1"/>
-    <w:lsdException w:name="toc 8" w:semiHidden="1" w:uiPriority="39" w:unhideWhenUsed="1"/>
-    <w:lsdException w:name="toc 9" w:semiHidden="1" w:uiPriority="39" w:unhideWhenUsed="1"/>
-    <w:lsdException w:name="Normal Indent" w:semiHidden="1" w:unhideWhenUsed="1"/>
-    <w:lsdException w:name="footnote text" w:semiHidden="1" w:unhideWhenUsed="1"/>
-    <w:lsdException w:name="annotation text" w:semiHidden="1" w:unhideWhenUsed="1"/>
-    <w:lsdException w:name="header" w:unhideWhenUsed="1" w:qFormat="1"/>
-    <w:lsdException w:name="footer" w:unhideWhenUsed="1" w:qFormat="1"/>
-    <w:lsdException w:name="index heading" w:semiHidden="1" w:unhideWhenUsed="1"/>
-    <w:lsdException w:name="caption" w:semiHidden="1" w:uiPriority="35" w:unhideWhenUsed="1" w:qFormat="1"/>
-    <w:lsdException w:name="table of figures" w:semiHidden="1" w:unhideWhenUsed="1"/>
-    <w:lsdException w:name="envelope address" w:semiHidden="1" w:unhideWhenUsed="1"/>
-    <w:lsdException w:name="envelope return" w:semiHidden="1" w:unhideWhenUsed="1"/>
-    <w:lsdException w:name="footnote reference" w:semiHidden="1" w:unhideWhenUsed="1"/>
-    <w:lsdException w:name="annotation reference" w:semiHidden="1" w:unhideWhenUsed="1"/>
-    <w:lsdException w:name="line number" w:semiHidden="1" w:unhideWhenUsed="1"/>
-    <w:lsdException w:name="page number" w:semiHidden="1" w:unhideWhenUsed="1"/>
-    <w:lsdException w:name="endnote reference" w:semiHidden="1" w:unhideWhenUsed="1"/>
-    <w:lsdException w:name="endnote text" w:semiHidden="1" w:unhideWhenUsed="1"/>
-    <w:lsdException w:name="table of authorities" w:semiHidden="1" w:unhideWhenUsed="1"/>
-    <w:lsdException w:name="macro" w:semiHidden="1" w:unhideWhenUsed="1"/>
-    <w:lsdException w:name="toa heading" w:semiHidden="1" w:unhideWhenUsed="1"/>
-    <w:lsdException w:name="List" w:semiHidden="1" w:unhideWhenUsed="1"/>
-    <w:lsdException w:name="List Bullet" w:semiHidden="1" w:unhideWhenUsed="1"/>
-    <w:lsdException w:name="List Number" w:semiHidden="1" w:unhideWhenUsed="1"/>
-    <w:lsdException w:name="List 2" w:semiHidden="1" w:unhideWhenUsed="1"/>
-    <w:lsdException w:name="List 3" w:semiHidden="1" w:unhideWhenUsed="1"/>
-    <w:lsdException w:name="List 4" w:semiHidden="1" w:unhideWhenUsed="1"/>
-    <w:lsdException w:name="List 5" w:semiHidden="1" w:unhideWhenUsed="1"/>
-    <w:lsdException w:name="List Bullet 2" w:semiHidden="1" w:unhideWhenUsed="1"/>
-    <w:lsdException w:name="List Bullet 3" w:semiHidden="1" w:unhideWhenUsed="1"/>
-    <w:lsdException w:name="List Bullet 4" w:semiHidden="1" w:unhideWhenUsed="1"/>
-    <w:lsdException w:name="List Bullet 5" w:semiHidden="1" w:unhideWhenUsed="1"/>
-    <w:lsdException w:name="List Number 2" w:semiHidden="1" w:unhideWhenUsed="1"/>
-    <w:lsdException w:name="List Number 3" w:semiHidden="1" w:unhideWhenUsed="1"/>
-    <w:lsdException w:name="List Number 4" w:semiHidden="1" w:unhideWhenUsed="1"/>
-    <w:lsdException w:name="List Number 5" w:semiHidden="1" w:unhideWhenUsed="1"/>
-    <w:lsdException w:name="Title" w:uiPriority="10" w:qFormat="1"/>
-    <w:lsdException w:name="Closing" w:semiHidden="1" w:unhideWhenUsed="1"/>
-    <w:lsdException w:name="Signature" w:semiHidden="1" w:unhideWhenUsed="1"/>
-    <w:lsdException w:name="Default Paragraph Font" w:semiHidden="1" w:uiPriority="1" w:unhideWhenUsed="1" w:qFormat="1"/>
-    <w:lsdException w:name="Body Text" w:semiHidden="1" w:unhideWhenUsed="1"/>
-    <w:lsdException w:name="Body Text Indent" w:semiHidden="1" w:unhideWhenUsed="1"/>
-    <w:lsdException w:name="List Continue" w:semiHidden="1" w:unhideWhenUsed="1"/>
-    <w:lsdException w:name="List Continue 2" w:semiHidden="1" w:unhideWhenUsed="1"/>
-    <w:lsdException w:name="List Continue 3" w:semiHidden="1" w:unhideWhenUsed="1"/>
-    <w:lsdException w:name="List Continue 4" w:semiHidden="1" w:unhideWhenUsed="1"/>
-    <w:lsdException w:name="List Continue 5" w:semiHidden="1" w:unhideWhenUsed="1"/>
-    <w:lsdException w:name="Message Header" w:semiHidden="1" w:unhideWhenUsed="1"/>
-    <w:lsdException w:name="Subtitle" w:uiPriority="11" w:qFormat="1"/>
-    <w:lsdException w:name="Salutation" w:semiHidden="1" w:unhideWhenUsed="1"/>
-    <w:lsdException w:name="Date" w:semiHidden="1" w:unhideWhenUsed="1"/>
-    <w:lsdException w:name="Body Text First Indent" w:semiHidden="1" w:unhideWhenUsed="1"/>
-    <w:lsdException w:name="Body Text First Indent 2" w:semiHidden="1" w:unhideWhenUsed="1"/>
-    <w:lsdException w:name="Note Heading" w:semiHidden="1" w:unhideWhenUsed="1"/>
-    <w:lsdException w:name="Body Text 2" w:semiHidden="1" w:unhideWhenUsed="1"/>
-    <w:lsdException w:name="Body Text 3" w:semiHidden="1" w:unhideWhenUsed="1"/>
-    <w:lsdException w:name="Body Text Indent 2" w:semiHidden="1" w:unhideWhenUsed="1"/>
-    <w:lsdException w:name="Body Text Indent 3" w:semiHidden="1" w:unhideWhenUsed="1"/>
-    <w:lsdException w:name="Block Text" w:semiHidden="1" w:unhideWhenUsed="1"/>
-    <w:lsdException w:name="Hyperlink" w:semiHidden="1" w:unhideWhenUsed="1"/>
-    <w:lsdException w:name="FollowedHyperlink" w:semiHidden="1" w:unhideWhenUsed="1"/>
-    <w:lsdException w:name="Strong" w:uiPriority="22" w:qFormat="1"/>
-    <w:lsdException w:name="Emphasis" w:uiPriority="20" w:qFormat="1"/>
-    <w:lsdException w:name="Document Map" w:semiHidden="1" w:unhideWhenUsed="1"/>
-    <w:lsdException w:name="Plain Text" w:semiHidden="1" w:unhideWhenUsed="1"/>
-    <w:lsdException w:name="E-mail Signature" w:semiHidden="1" w:unhideWhenUsed="1"/>
-    <w:lsdException w:name="HTML Top of Form" w:semiHidden="1" w:unhideWhenUsed="1"/>
-    <w:lsdException w:name="HTML Bottom of Form" w:semiHidden="1" w:unhideWhenUsed="1"/>
-    <w:lsdException w:name="Normal (Web)" w:semiHidden="1" w:unhideWhenUsed="1"/>
-    <w:lsdException w:name="HTML Acronym" w:semiHidden="1" w:unhideWhenUsed="1"/>
-    <w:lsdException w:name="HTML Address" w:semiHidden="1" w:unhideWhenUsed="1"/>
-    <w:lsdException w:name="HTML Cite" w:semiHidden="1" w:unhideWhenUsed="1"/>
-    <w:lsdException w:name="HTML Code" w:semiHidden="1" w:unhideWhenUsed="1"/>
-    <w:lsdException w:name="HTML Definition" w:semiHidden="1" w:unhideWhenUsed="1"/>
-    <w:lsdException w:name="HTML Keyboard" w:semiHidden="1" w:unhideWhenUsed="1"/>
-    <w:lsdException w:name="HTML Preformatted" w:semiHidden="1" w:unhideWhenUsed="1"/>
-    <w:lsdException w:name="HTML Sample" w:semiHidden="1" w:unhideWhenUsed="1"/>
-    <w:lsdException w:name="HTML Typewriter" w:semiHidden="1" w:unhideWhenUsed="1"/>
-    <w:lsdException w:name="HTML Variable" w:semiHidden="1" w:unhideWhenUsed="1"/>
-    <w:lsdException w:name="Normal Table" w:semiHidden="1" w:unhideWhenUsed="1" w:qFormat="1"/>
-    <w:lsdException w:name="annotation subject" w:semiHidden="1" w:unhideWhenUsed="1"/>
-    <w:lsdException w:name="No List" w:semiHidden="1" w:unhideWhenUsed="1"/>
-    <w:lsdException w:name="Outline List 1" w:semiHidden="1" w:unhideWhenUsed="1"/>
-    <w:lsdException w:name="Outline List 2" w:semiHidden="1" w:unhideWhenUsed="1"/>
-    <w:lsdException w:name="Outline List 3" w:semiHidden="1" w:unhideWhenUsed="1"/>
-    <w:lsdException w:name="Table Simple 1" w:semiHidden="1" w:unhideWhenUsed="1"/>
-    <w:lsdException w:name="Table Simple 2" w:semiHidden="1" w:unhideWhenUsed="1"/>
-    <w:lsdException w:name="Table Simple 3" w:semiHidden="1" w:unhideWhenUsed="1"/>
-    <w:lsdException w:name="Table Classic 1" w:semiHidden="1" w:unhideWhenUsed="1"/>
-    <w:lsdException w:name="Table Classic 2" w:semiHidden="1" w:unhideWhenUsed="1"/>
-    <w:lsdException w:name="Table Classic 3" w:semiHidden="1" w:unhideWhenUsed="1"/>
-    <w:lsdException w:name="Table Classic 4" w:semiHidden="1" w:unhideWhenUsed="1"/>
-    <w:lsdException w:name="Table Colorful 1" w:semiHidden="1" w:unhideWhenUsed="1"/>
-    <w:lsdException w:name="Table Colorful 2" w:semiHidden="1" w:unhideWhenUsed="1"/>
-    <w:lsdException w:name="Table Colorful 3" w:semiHidden="1" w:unhideWhenUsed="1"/>
-    <w:lsdException w:name="Table Columns 1" w:semiHidden="1" w:unhideWhenUsed="1"/>
-    <w:lsdException w:name="Table Columns 2" w:semiHidden="1" w:unhideWhenUsed="1"/>
-    <w:lsdException w:name="Table Columns 3" w:semiHidden="1" w:unhideWhenUsed="1"/>
-    <w:lsdException w:name="Table Columns 4" w:semiHidden="1" w:unhideWhenUsed="1"/>
-    <w:lsdException w:name="Table Columns 5" w:semiHidden="1" w:unhideWhenUsed="1"/>
-    <w:lsdException w:name="Table Grid 1" w:semiHidden="1" w:unhideWhenUsed="1"/>
-    <w:lsdException w:name="Table Grid 2" w:semiHidden="1" w:unhideWhenUsed="1"/>
-    <w:lsdException w:name="Table Grid 3" w:semiHidden="1" w:unhideWhenUsed="1"/>
-    <w:lsdException w:name="Table Grid 4" w:semiHidden="1" w:unhideWhenUsed="1"/>
-    <w:lsdException w:name="Table Grid 5" w:semiHidden="1" w:unhideWhenUsed="1"/>
-    <w:lsdException w:name="Table Grid 6" w:semiHidden="1" w:unhideWhenUsed="1"/>
-    <w:lsdException w:name="Table Grid 7" w:semiHidden="1" w:unhideWhenUsed="1"/>
-    <w:lsdException w:name="Table Grid 8" w:semiHidden="1" w:unhideWhenUsed="1"/>
-    <w:lsdException w:name="Table List 1" w:semiHidden="1" w:unhideWhenUsed="1"/>
-    <w:lsdException w:name="Table List 2" w:semiHidden="1" w:unhideWhenUsed="1"/>
-    <w:lsdException w:name="Table List 3" w:semiHidden="1" w:unhideWhenUsed="1"/>
-    <w:lsdException w:name="Table List 4" w:semiHidden="1" w:unhideWhenUsed="1"/>
-    <w:lsdException w:name="Table List 5" w:semiHidden="1" w:unhideWhenUsed="1"/>
-    <w:lsdException w:name="Table List 6" w:semiHidden="1" w:unhideWhenUsed="1"/>
-    <w:lsdException w:name="Table List 7" w:semiHidden="1" w:unhideWhenUsed="1"/>
-    <w:lsdException w:name="Table List 8" w:semiHidden="1" w:unhideWhenUsed="1"/>
-    <w:lsdException w:name="Table 3D effects 1" w:semiHidden="1" w:unhideWhenUsed="1"/>
-    <w:lsdException w:name="Table 3D effects 2" w:semiHidden="1" w:unhideWhenUsed="1"/>
-    <w:lsdException w:name="Table 3D effects 3" w:semiHidden="1" w:unhideWhenUsed="1"/>
-    <w:lsdException w:name="Table Contemporary" w:semiHidden="1" w:unhideWhenUsed="1"/>
-    <w:lsdException w:name="Table Elegant" w:semiHidden="1" w:unhideWhenUsed="1"/>
-    <w:lsdException w:name="Table Professional" w:semiHidden="1" w:unhideWhenUsed="1"/>
-    <w:lsdException w:name="Table Subtle 1" w:semiHidden="1" w:unhideWhenUsed="1"/>
-    <w:lsdException w:name="Table Subtle 2" w:semiHidden="1" w:unhideWhenUsed="1"/>
-    <w:lsdException w:name="Table Web 1" w:semiHidden="1" w:unhideWhenUsed="1"/>
-    <w:lsdException w:name="Table Web 2" w:semiHidden="1" w:unhideWhenUsed="1"/>
-    <w:lsdException w:name="Table Web 3" w:semiHidden="1" w:unhideWhenUsed="1"/>
-    <w:lsdException w:name="Balloon Text" w:semiHidden="1" w:unhideWhenUsed="1"/>
-    <w:lsdException w:name="Table Grid" w:semiHidden="1" w:uiPriority="39" w:unhideWhenUsed="1" w:qFormat="1"/>
-    <w:lsdException w:name="Table Theme" w:semiHidden="1" w:unhideWhenUsed="1"/>
-    <w:lsdException w:name="Placeholder Text" w:semiHidden="1"/>
-    <w:lsdException w:name="Light Shading" w:uiPriority="60"/>
-    <w:lsdException w:name="Light List" w:uiPriority="61"/>
-    <w:lsdException w:name="Light Grid" w:uiPriority="62"/>
-    <w:lsdException w:name="Medium Shading 1" w:uiPriority="63"/>
-    <w:lsdException w:name="Medium Shading 2" w:uiPriority="64"/>
-    <w:lsdException w:name="Medium List 1" w:uiPriority="65"/>
-    <w:lsdException w:name="Medium List 2" w:uiPriority="66"/>
-    <w:lsdException w:name="Medium Grid 1" w:uiPriority="67"/>
-    <w:lsdException w:name="Medium Grid 2" w:uiPriority="68"/>
-    <w:lsdException w:name="Medium Grid 3" w:uiPriority="69"/>
-    <w:lsdException w:name="Dark List" w:uiPriority="70"/>
-    <w:lsdException w:name="Colorful Shading" w:uiPriority="71"/>
-    <w:lsdException w:name="Colorful List" w:uiPriority="72"/>
-    <w:lsdException w:name="Colorful Grid" w:uiPriority="73"/>
-    <w:lsdException w:name="Light Shading Accent 1" w:uiPriority="60"/>
-    <w:lsdException w:name="Light List Accent 1" w:uiPriority="61"/>
-    <w:lsdException w:name="Light Grid Accent 1" w:uiPriority="62"/>
-    <w:lsdException w:name="Medium Shading 1 Accent 1" w:uiPriority="63"/>
-    <w:lsdException w:name="Medium Shading 2 Accent 1" w:uiPriority="64"/>
-    <w:lsdException w:name="Medium List 1 Accent 1" w:uiPriority="65"/>
-    <w:lsdException w:name="Revision" w:semiHidden="1"/>
-    <w:lsdException w:name="List Paragraph" w:uiPriority="34" w:qFormat="1"/>
-    <w:lsdException w:name="Medium List 2 Accent 1" w:uiPriority="66"/>
-    <w:lsdException w:name="Medium Grid 1 Accent 1" w:uiPriority="67"/>
-    <w:lsdException w:name="Medium Grid 2 Accent 1" w:uiPriority="68"/>
-    <w:lsdException w:name="Medium Grid 3 Accent 1" w:uiPriority="69"/>
-    <w:lsdException w:name="Dark List Accent 1" w:uiPriority="70"/>
-    <w:lsdException w:name="Colorful Shading Accent 1" w:uiPriority="71"/>
-    <w:lsdException w:name="Colorful List Accent 1" w:uiPriority="72"/>
-    <w:lsdException w:name="Colorful Grid Accent 1" w:uiPriority="73"/>
-    <w:lsdException w:name="Light Shading Accent 2" w:uiPriority="60"/>
-    <w:lsdException w:name="Light List Accent 2" w:uiPriority="61"/>
-    <w:lsdException w:name="Light Grid Accent 2" w:uiPriority="62"/>
-    <w:lsdException w:name="Medium Shading 1 Accent 2" w:uiPriority="63"/>
-    <w:lsdException w:name="Medium Shading 2 Accent 2" w:uiPriority="64"/>
-    <w:lsdException w:name="Medium List 1 Accent 2" w:uiPriority="65"/>
-    <w:lsdException w:name="Medium List 2 Accent 2" w:uiPriority="66"/>
-    <w:lsdException w:name="Medium Grid 1 Accent 2" w:uiPriority="67"/>
-    <w:lsdException w:name="Medium Grid 2 Accent 2" w:uiPriority="68"/>
-    <w:lsdException w:name="Medium Grid 3 Accent 2" w:uiPriority="69"/>
-    <w:lsdException w:name="Dark List Accent 2" w:uiPriority="70"/>
-    <w:lsdException w:name="Colorful Shading Accent 2" w:uiPriority="71"/>
-    <w:lsdException w:name="Colorful List Accent 2" w:uiPriority="72"/>
-    <w:lsdException w:name="Colorful Grid Accent 2" w:uiPriority="73"/>
-    <w:lsdException w:name="Light Shading Accent 3" w:uiPriority="60"/>
-    <w:lsdException w:name="Light List Accent 3" w:uiPriority="61"/>
-    <w:lsdException w:name="Light Grid Accent 3" w:uiPriority="62"/>
-    <w:lsdException w:name="Medium Shading 1 Accent 3" w:uiPriority="63"/>
-    <w:lsdException w:name="Medium Shading 2 Accent 3" w:uiPriority="64"/>
-    <w:lsdException w:name="Medium List 1 Accent 3" w:uiPriority="65"/>
-    <w:lsdException w:name="Medium List 2 Accent 3" w:uiPriority="66"/>
-    <w:lsdException w:name="Medium Grid 1 Accent 3" w:uiPriority="67"/>
-    <w:lsdException w:name="Medium Grid 2 Accent 3" w:uiPriority="68"/>
-    <w:lsdException w:name="Medium Grid 3 Accent 3" w:uiPriority="69"/>
-    <w:lsdException w:name="Dark List Accent 3" w:uiPriority="70"/>
-    <w:lsdException w:name="Colorful Shading Accent 3" w:uiPriority="71"/>
-    <w:lsdException w:name="Colorful List Accent 3" w:uiPriority="72"/>
-    <w:lsdException w:name="Colorful Grid Accent 3" w:uiPriority="73"/>
-    <w:lsdException w:name="Light Shading Accent 4" w:uiPriority="60"/>
-    <w:lsdException w:name="Light List Accent 4" w:uiPriority="61"/>
-    <w:lsdException w:name="Light Grid Accent 4" w:uiPriority="62"/>
-    <w:lsdException w:name="Medium Shading 1 Accent 4" w:uiPriority="63"/>
-    <w:lsdException w:name="Medium Shading 2 Accent 4" w:uiPriority="64"/>
-    <w:lsdException w:name="Medium List 1 Accent 4" w:uiPriority="65"/>
-    <w:lsdException w:name="Medium List 2 Accent 4" w:uiPriority="66"/>
-    <w:lsdException w:name="Medium Grid 1 Accent 4" w:uiPriority="67"/>
-    <w:lsdException w:name="Medium Grid 2 Accent 4" w:uiPriority="68"/>
-    <w:lsdException w:name="Medium Grid 3 Accent 4" w:uiPriority="69"/>
-    <w:lsdException w:name="Dark List Accent 4" w:uiPriority="70"/>
-    <w:lsdException w:name="Colorful Shading Accent 4" w:uiPriority="71"/>
-    <w:lsdException w:name="Colorful List Accent 4" w:uiPriority="72"/>
-    <w:lsdException w:name="Colorful Grid Accent 4" w:uiPriority="73"/>
-    <w:lsdException w:name="Light Shading Accent 5" w:uiPriority="60"/>
-    <w:lsdException w:name="Light List Accent 5" w:uiPriority="61"/>
-    <w:lsdException w:name="Light Grid Accent 5" w:uiPriority="62"/>
-    <w:lsdException w:name="Medium Shading 1 Accent 5" w:uiPriority="63"/>
-    <w:lsdException w:name="Medium Shading 2 Accent 5" w:uiPriority="64"/>
-    <w:lsdException w:name="Medium List 1 Accent 5" w:uiPriority="65"/>
-    <w:lsdException w:name="Medium List 2 Accent 5" w:uiPriority="66"/>
-    <w:lsdException w:name="Medium Grid 1 Accent 5" w:uiPriority="67"/>
-    <w:lsdException w:name="Medium Grid 2 Accent 5" w:uiPriority="68"/>
-    <w:lsdException w:name="Medium Grid 3 Accent 5" w:uiPriority="69"/>
-    <w:lsdException w:name="Dark List Accent 5" w:uiPriority="70"/>
-    <w:lsdException w:name="Colorful Shading Accent 5" w:uiPriority="71"/>
-    <w:lsdException w:name="Colorful List Accent 5" w:uiPriority="72"/>
-    <w:lsdException w:name="Colorful Grid Accent 5" w:uiPriority="73"/>
-    <w:lsdException w:name="Light Shading Accent 6" w:uiPriority="60"/>
-    <w:lsdException w:name="Light List Accent 6" w:uiPriority="61"/>
-    <w:lsdException w:name="Light Grid Accent 6" w:uiPriority="62"/>
-    <w:lsdException w:name="Medium Shading 1 Accent 6" w:uiPriority="63"/>
-    <w:lsdException w:name="Medium Shading 2 Accent 6" w:uiPriority="64"/>
-    <w:lsdException w:name="Medium List 1 Accent 6" w:uiPriority="65"/>
-    <w:lsdException w:name="Medium List 2 Accent 6" w:uiPriority="66"/>
-    <w:lsdException w:name="Medium Grid 1 Accent 6" w:uiPriority="67"/>
-    <w:lsdException w:name="Medium Grid 2 Accent 6" w:uiPriority="68"/>
-    <w:lsdException w:name="Medium Grid 3 Accent 6" w:uiPriority="69"/>
-    <w:lsdException w:name="Dark List Accent 6" w:uiPriority="70"/>
-    <w:lsdException w:name="Colorful Shading Accent 6" w:uiPriority="71"/>
-    <w:lsdException w:name="Colorful List Accent 6" w:uiPriority="72"/>
-    <w:lsdException w:name="Colorful Grid Accent 6" w:uiPriority="73"/>
-    <w:lsdException w:name="Subtle Emphasis" w:uiPriority="19" w:qFormat="1"/>
-    <w:lsdException w:name="Intense Emphasis" w:uiPriority="21" w:qFormat="1"/>
-    <w:lsdException w:name="Subtle Reference" w:uiPriority="31" w:qFormat="1"/>
-    <w:lsdException w:name="Intense Reference" w:uiPriority="32" w:qFormat="1"/>
-    <w:lsdException w:name="Book Title" w:uiPriority="33" w:qFormat="1"/>
-    <w:lsdException w:name="Bibliography" w:semiHidden="1" w:uiPriority="37" w:unhideWhenUsed="1"/>
-    <w:lsdException w:name="TOC Heading" w:semiHidden="1" w:uiPriority="39" w:unhideWhenUsed="1" w:qFormat="1"/>
-    <w:lsdException w:name="Plain Table 1" w:uiPriority="41"/>
-    <w:lsdException w:name="Plain Table 2" w:uiPriority="42"/>
-    <w:lsdException w:name="Plain Table 3" w:uiPriority="43"/>
-    <w:lsdException w:name="Plain Table 4" w:uiPriority="44"/>
-    <w:lsdException w:name="Plain Table 5" w:uiPriority="45"/>
-    <w:lsdException w:name="Grid Table Light" w:uiPriority="40"/>
-    <w:lsdException w:name="Grid Table 1 Light" w:uiPriority="46"/>
-    <w:lsdException w:name="Grid Table 2" w:uiPriority="47"/>
-    <w:lsdException w:name="Grid Table 3" w:uiPriority="48"/>
-    <w:lsdException w:name="Grid Table 4" w:uiPriority="49"/>
-    <w:lsdException w:name="Grid Table 5 Dark" w:uiPriority="50"/>
-    <w:lsdException w:name="Grid Table 6 Colorful" w:uiPriority="51"/>
-    <w:lsdException w:name="Grid Table 7 Colorful" w:uiPriority="52"/>
-    <w:lsdException w:name="Grid Table 1 Light Accent 1" w:uiPriority="46"/>
-    <w:lsdException w:name="Grid Table 2 Accent 1" w:uiPriority="47"/>
-    <w:lsdException w:name="Grid Table 3 Accent 1" w:uiPriority="48"/>
-    <w:lsdException w:name="Grid Table 4 Accent 1" w:uiPriority="49"/>
-    <w:lsdException w:name="Grid Table 5 Dark Accent 1" w:uiPriority="50"/>
-    <w:lsdException w:name="Grid Table 6 Colorful Accent 1" w:uiPriority="51"/>
-    <w:lsdException w:name="Grid Table 7 Colorful Accent 1" w:uiPriority="52"/>
-    <w:lsdException w:name="Grid Table 1 Light Accent 2" w:uiPriority="46"/>
-    <w:lsdException w:name="Grid Table 2 Accent 2" w:uiPriority="47"/>
-    <w:lsdException w:name="Grid Table 3 Accent 2" w:uiPriority="48"/>
-    <w:lsdException w:name="Grid Table 4 Accent 2" w:uiPriority="49"/>
-    <w:lsdException w:name="Grid Table 5 Dark Accent 2" w:uiPriority="50"/>
-    <w:lsdException w:name="Grid Table 6 Colorful Accent 2" w:uiPriority="51"/>
-    <w:lsdException w:name="Grid Table 7 Colorful Accent 2" w:uiPriority="52"/>
-    <w:lsdException w:name="Grid Table 1 Light Accent 3" w:uiPriority="46"/>
-    <w:lsdException w:name="Grid Table 2 Accent 3" w:uiPriority="47"/>
-    <w:lsdException w:name="Grid Table 3 Accent 3" w:uiPriority="48"/>
-    <w:lsdException w:name="Grid Table 4 Accent 3" w:uiPriority="49"/>
-    <w:lsdException w:name="Grid Table 5 Dark Accent 3" w:uiPriority="50"/>
-    <w:lsdException w:name="Grid Table 6 Colorful Accent 3" w:uiPriority="51"/>
-    <w:lsdException w:name="Grid Table 7 Colorful Accent 3" w:uiPriority="52"/>
-    <w:lsdException w:name="Grid Table 1 Light Accent 4" w:uiPriority="46"/>
-    <w:lsdException w:name="Grid Table 2 Accent 4" w:uiPriority="47"/>
-    <w:lsdException w:name="Grid Table 3 Accent 4" w:uiPriority="48"/>
-    <w:lsdException w:name="Grid Table 4 Accent 4" w:uiPriority="49"/>
-    <w:lsdException w:name="Grid Table 5 Dark Accent 4" w:uiPriority="50"/>
-    <w:lsdException w:name="Grid Table 6 Colorful Accent 4" w:uiPriority="51"/>
-    <w:lsdException w:name="Grid Table 7 Colorful Accent 4" w:uiPriority="52"/>
-    <w:lsdException w:name="Grid Table 1 Light Accent 5" w:uiPriority="46"/>
-    <w:lsdException w:name="Grid Table 2 Accent 5" w:uiPriority="47"/>
-    <w:lsdException w:name="Grid Table 3 Accent 5" w:uiPriority="48"/>
-    <w:lsdException w:name="Grid Table 4 Accent 5" w:uiPriority="49"/>
-    <w:lsdException w:name="Grid Table 5 Dark Accent 5" w:uiPriority="50"/>
-    <w:lsdException w:name="Grid Table 6 Colorful Accent 5" w:uiPriority="51"/>
-    <w:lsdException w:name="Grid Table 7 Colorful Accent 5" w:uiPriority="52"/>
-    <w:lsdException w:name="Grid Table 1 Light Accent 6" w:uiPriority="46"/>
-    <w:lsdException w:name="Grid Table 2 Accent 6" w:uiPriority="47"/>
-    <w:lsdException w:name="Grid Table 3 Accent 6" w:uiPriority="48"/>
-    <w:lsdException w:name="Grid Table 4 Accent 6" w:uiPriority="49"/>
-    <w:lsdException w:name="Grid Table 5 Dark Accent 6" w:uiPriority="50"/>
-    <w:lsdException w:name="Grid Table 6 Colorful Accent 6" w:uiPriority="51"/>
-    <w:lsdException w:name="Grid Table 7 Colorful Accent 6" w:uiPriority="52"/>
-    <w:lsdException w:name="List Table 1 Light" w:uiPriority="46"/>
-    <w:lsdException w:name="List Table 2" w:uiPriority="47"/>
-    <w:lsdException w:name="List Table 3" w:uiPriority="48"/>
-    <w:lsdException w:name="List Table 4" w:uiPriority="49"/>
-    <w:lsdException w:name="List Table 5 Dark" w:uiPriority="50"/>
-    <w:lsdException w:name="List Table 6 Colorful" w:uiPriority="51"/>
-    <w:lsdException w:name="List Table 7 Colorful" w:uiPriority="52"/>
-    <w:lsdException w:name="List Table 1 Light Accent 1" w:uiPriority="46"/>
-    <w:lsdException w:name="List Table 2 Accent 1" w:uiPriority="47"/>
-    <w:lsdException w:name="List Table 3 Accent 1" w:uiPriority="48"/>
-    <w:lsdException w:name="List Table 4 Accent 1" w:uiPriority="49"/>
-    <w:lsdException w:name="List Table 5 Dark Accent 1" w:uiPriority="50"/>
-    <w:lsdException w:name="List Table 6 Colorful Accent 1" w:uiPriority="51"/>
-    <w:lsdException w:name="List Table 7 Colorful Accent 1" w:uiPriority="52"/>
-    <w:lsdException w:name="List Table 1 Light Accent 2" w:uiPriority="46"/>
-    <w:lsdException w:name="List Table 2 Accent 2" w:uiPriority="47"/>
-    <w:lsdException w:name="List Table 3 Accent 2" w:uiPriority="48"/>
-    <w:lsdException w:name="List Table 4 Accent 2" w:uiPriority="49"/>
-    <w:lsdException w:name="List Table 5 Dark Accent 2" w:uiPriority="50"/>
-    <w:lsdException w:name="List Table 6 Colorful Accent 2" w:uiPriority="51"/>
-    <w:lsdException w:name="List Table 7 Colorful Accent 2" w:uiPriority="52"/>
-    <w:lsdException w:name="List Table 1 Light Accent 3" w:uiPriority="46"/>
-    <w:lsdException w:name="List Table 2 Accent 3" w:uiPriority="47"/>
-    <w:lsdException w:name="List Table 3 Accent 3" w:uiPriority="48"/>
-    <w:lsdException w:name="List Table 4 Accent 3" w:uiPriority="49"/>
-    <w:lsdException w:name="List Table 5 Dark Accent 3" w:uiPriority="50"/>
-    <w:lsdException w:name="List Table 6 Colorful Accent 3" w:uiPriority="51"/>
-    <w:lsdException w:name="List Table 7 Colorful Accent 3" w:uiPriority="52"/>
-    <w:lsdException w:name="List Table 1 Light Accent 4" w:uiPriority="46"/>
-    <w:lsdException w:name="List Table 2 Accent 4" w:uiPriority="47"/>
-    <w:lsdException w:name="List Table 3 Accent 4" w:uiPriority="48"/>
-    <w:lsdException w:name="List Table 4 Accent 4" w:uiPriority="49"/>
-    <w:lsdException w:name="List Table 5 Dark Accent 4" w:uiPriority="50"/>
-    <w:lsdException w:name="List Table 6 Colorful Accent 4" w:uiPriority="51"/>
-    <w:lsdException w:name="List Table 7 Colorful Accent 4" w:uiPriority="52"/>
-    <w:lsdException w:name="List Table 1 Light Accent 5" w:uiPriority="46"/>
-    <w:lsdException w:name="List Table 2 Accent 5" w:uiPriority="47"/>
-    <w:lsdException w:name="List Table 3 Accent 5" w:uiPriority="48"/>
-    <w:lsdException w:name="List Table 4 Accent 5" w:uiPriority="49"/>
-    <w:lsdException w:name="List Table 5 Dark Accent 5" w:uiPriority="50"/>
-    <w:lsdException w:name="List Table 6 Colorful Accent 5" w:uiPriority="51"/>
-    <w:lsdException w:name="List Table 7 Colorful Accent 5" w:uiPriority="52"/>
-    <w:lsdException w:name="List Table 1 Light Accent 6" w:uiPriority="46"/>
-    <w:lsdException w:name="List Table 2 Accent 6" w:uiPriority="47"/>
-    <w:lsdException w:name="List Table 3 Accent 6" w:uiPriority="48"/>
-    <w:lsdException w:name="List Table 4 Accent 6" w:uiPriority="49"/>
-    <w:lsdException w:name="List Table 5 Dark Accent 6" w:uiPriority="50"/>
-    <w:lsdException w:name="List Table 6 Colorful Accent 6" w:uiPriority="51"/>
-    <w:lsdException w:name="List Table 7 Colorful Accent 6" w:uiPriority="52"/>
+  <w:latentStyles w:count="260" w:defQFormat="0" w:defUnhideWhenUsed="1" w:defSemiHidden="1" w:defUIPriority="99" w:defLockedState="0">
+    <w:lsdException w:qFormat="1" w:unhideWhenUsed="0" w:uiPriority="0" w:semiHidden="0" w:name="Normal"/>
+    <w:lsdException w:qFormat="1" w:unhideWhenUsed="0" w:uiPriority="9" w:semiHidden="0" w:name="heading 1"/>
+    <w:lsdException w:qFormat="1" w:uiPriority="9" w:name="heading 2"/>
+    <w:lsdException w:qFormat="1" w:uiPriority="9" w:name="heading 3"/>
+    <w:lsdException w:qFormat="1" w:uiPriority="9" w:name="heading 4"/>
+    <w:lsdException w:qFormat="1" w:uiPriority="9" w:name="heading 5"/>
+    <w:lsdException w:qFormat="1" w:uiPriority="9" w:name="heading 6"/>
+    <w:lsdException w:qFormat="1" w:uiPriority="9" w:name="heading 7"/>
+    <w:lsdException w:qFormat="1" w:uiPriority="9" w:name="heading 8"/>
+    <w:lsdException w:qFormat="1" w:uiPriority="9" w:name="heading 9"/>
+    <w:lsdException w:uiPriority="99" w:name="index 1"/>
+    <w:lsdException w:uiPriority="99" w:name="index 2"/>
+    <w:lsdException w:uiPriority="99" w:name="index 3"/>
+    <w:lsdException w:uiPriority="99" w:name="index 4"/>
+    <w:lsdException w:uiPriority="99" w:name="index 5"/>
+    <w:lsdException w:uiPriority="99" w:name="index 6"/>
+    <w:lsdException w:uiPriority="99" w:name="index 7"/>
+    <w:lsdException w:uiPriority="99" w:name="index 8"/>
+    <w:lsdException w:uiPriority="99" w:name="index 9"/>
+    <w:lsdException w:qFormat="1" w:uiPriority="39" w:semiHidden="0" w:name="toc 1"/>
+    <w:lsdException w:qFormat="1" w:uiPriority="39" w:semiHidden="0" w:name="toc 2"/>
+    <w:lsdException w:qFormat="1" w:uiPriority="39" w:semiHidden="0" w:name="toc 3"/>
+    <w:lsdException w:uiPriority="39" w:name="toc 4"/>
+    <w:lsdException w:uiPriority="39" w:name="toc 5"/>
+    <w:lsdException w:uiPriority="39" w:name="toc 6"/>
+    <w:lsdException w:uiPriority="39" w:name="toc 7"/>
+    <w:lsdException w:uiPriority="39" w:name="toc 8"/>
+    <w:lsdException w:uiPriority="39" w:name="toc 9"/>
+    <w:lsdException w:uiPriority="99" w:name="Normal Indent"/>
+    <w:lsdException w:uiPriority="99" w:name="footnote text"/>
+    <w:lsdException w:uiPriority="99" w:name="annotation text"/>
+    <w:lsdException w:qFormat="1" w:uiPriority="99" w:semiHidden="0" w:name="header"/>
+    <w:lsdException w:qFormat="1" w:uiPriority="99" w:semiHidden="0" w:name="footer"/>
+    <w:lsdException w:uiPriority="99" w:name="index heading"/>
+    <w:lsdException w:qFormat="1" w:uiPriority="35" w:name="caption"/>
+    <w:lsdException w:uiPriority="99" w:name="table of figures"/>
+    <w:lsdException w:uiPriority="99" w:name="envelope address"/>
+    <w:lsdException w:uiPriority="99" w:name="envelope return"/>
+    <w:lsdException w:uiPriority="99" w:name="footnote reference"/>
+    <w:lsdException w:uiPriority="99" w:name="annotation reference"/>
+    <w:lsdException w:uiPriority="99" w:name="line number"/>
+    <w:lsdException w:uiPriority="99" w:name="page number"/>
+    <w:lsdException w:uiPriority="99" w:name="endnote reference"/>
+    <w:lsdException w:uiPriority="99" w:name="endnote text"/>
+    <w:lsdException w:uiPriority="99" w:name="table of authorities"/>
+    <w:lsdException w:uiPriority="99" w:name="macro"/>
+    <w:lsdException w:uiPriority="99" w:name="toa heading"/>
+    <w:lsdException w:uiPriority="99" w:name="List"/>
+    <w:lsdException w:uiPriority="99" w:name="List Bullet"/>
+    <w:lsdException w:uiPriority="99" w:name="List Number"/>
+    <w:lsdException w:uiPriority="99" w:name="List 2"/>
+    <w:lsdException w:uiPriority="99" w:name="List 3"/>
+    <w:lsdException w:uiPriority="99" w:name="List 4"/>
+    <w:lsdException w:uiPriority="99" w:name="List 5"/>
+    <w:lsdException w:uiPriority="99" w:name="List Bullet 2"/>
+    <w:lsdException w:uiPriority="99" w:name="List Bullet 3"/>
+    <w:lsdException w:uiPriority="99" w:name="List Bullet 4"/>
+    <w:lsdException w:uiPriority="99" w:name="List Bullet 5"/>
+    <w:lsdException w:uiPriority="99" w:name="List Number 2"/>
+    <w:lsdException w:uiPriority="99" w:name="List Number 3"/>
+    <w:lsdException w:uiPriority="99" w:name="List Number 4"/>
+    <w:lsdException w:uiPriority="99" w:name="List Number 5"/>
+    <w:lsdException w:qFormat="1" w:unhideWhenUsed="0" w:uiPriority="10" w:semiHidden="0" w:name="Title"/>
+    <w:lsdException w:uiPriority="99" w:name="Closing"/>
+    <w:lsdException w:uiPriority="99" w:name="Signature"/>
+    <w:lsdException w:uiPriority="1" w:name="Default Paragraph Font"/>
+    <w:lsdException w:uiPriority="99" w:name="Body Text"/>
+    <w:lsdException w:uiPriority="99" w:name="Body Text Indent"/>
+    <w:lsdException w:uiPriority="99" w:name="List Continue"/>
+    <w:lsdException w:uiPriority="99" w:name="List Continue 2"/>
+    <w:lsdException w:uiPriority="99" w:name="List Continue 3"/>
+    <w:lsdException w:uiPriority="99" w:name="List Continue 4"/>
+    <w:lsdException w:uiPriority="99" w:name="List Continue 5"/>
+    <w:lsdException w:uiPriority="99" w:name="Message Header"/>
+    <w:lsdException w:qFormat="1" w:unhideWhenUsed="0" w:uiPriority="11" w:semiHidden="0" w:name="Subtitle"/>
+    <w:lsdException w:uiPriority="99" w:name="Salutation"/>
+    <w:lsdException w:uiPriority="99" w:name="Date"/>
+    <w:lsdException w:uiPriority="99" w:name="Body Text First Indent"/>
+    <w:lsdException w:uiPriority="99" w:name="Body Text First Indent 2"/>
+    <w:lsdException w:uiPriority="99" w:name="Note Heading"/>
+    <w:lsdException w:uiPriority="99" w:name="Body Text 2"/>
+    <w:lsdException w:uiPriority="99" w:name="Body Text 3"/>
+    <w:lsdException w:uiPriority="99" w:name="Body Text Indent 2"/>
+    <w:lsdException w:uiPriority="99" w:name="Body Text Indent 3"/>
+    <w:lsdException w:uiPriority="99" w:name="Block Text"/>
+    <w:lsdException w:uiPriority="99" w:name="Hyperlink"/>
+    <w:lsdException w:uiPriority="99" w:name="FollowedHyperlink"/>
+    <w:lsdException w:qFormat="1" w:unhideWhenUsed="0" w:uiPriority="22" w:semiHidden="0" w:name="Strong"/>
+    <w:lsdException w:qFormat="1" w:unhideWhenUsed="0" w:uiPriority="20" w:semiHidden="0" w:name="Emphasis"/>
+    <w:lsdException w:uiPriority="99" w:name="Document Map"/>
+    <w:lsdException w:uiPriority="99" w:name="Plain Text"/>
+    <w:lsdException w:uiPriority="99" w:name="E-mail Signature"/>
+    <w:lsdException w:uiPriority="99" w:name="Normal (Web)"/>
+    <w:lsdException w:uiPriority="99" w:name="HTML Acronym"/>
+    <w:lsdException w:uiPriority="99" w:name="HTML Address"/>
+    <w:lsdException w:uiPriority="99" w:name="HTML Cite"/>
+    <w:lsdException w:uiPriority="99" w:name="HTML Code"/>
+    <w:lsdException w:uiPriority="99" w:name="HTML Definition"/>
+    <w:lsdException w:uiPriority="99" w:name="HTML Keyboard"/>
+    <w:lsdException w:uiPriority="99" w:name="HTML Preformatted"/>
+    <w:lsdException w:uiPriority="99" w:name="HTML Sample"/>
+    <w:lsdException w:uiPriority="99" w:name="HTML Typewriter"/>
+    <w:lsdException w:uiPriority="99" w:name="HTML Variable"/>
+    <w:lsdException w:uiPriority="99" w:name="Normal Table"/>
+    <w:lsdException w:uiPriority="99" w:name="annotation subject"/>
+    <w:lsdException w:uiPriority="99" w:name="Table Simple 1"/>
+    <w:lsdException w:uiPriority="99" w:name="Table Simple 2"/>
+    <w:lsdException w:uiPriority="99" w:name="Table Simple 3"/>
+    <w:lsdException w:uiPriority="99" w:name="Table Classic 1"/>
+    <w:lsdException w:uiPriority="99" w:name="Table Classic 2"/>
+    <w:lsdException w:uiPriority="99" w:name="Table Classic 3"/>
+    <w:lsdException w:uiPriority="99" w:name="Table Classic 4"/>
+    <w:lsdException w:uiPriority="99" w:name="Table Colorful 1"/>
+    <w:lsdException w:uiPriority="99" w:name="Table Colorful 2"/>
+    <w:lsdException w:uiPriority="99" w:name="Table Colorful 3"/>
+    <w:lsdException w:uiPriority="99" w:name="Table Columns 1"/>
+    <w:lsdException w:uiPriority="99" w:name="Table Columns 2"/>
+    <w:lsdException w:uiPriority="99" w:name="Table Columns 3"/>
+    <w:lsdException w:uiPriority="99" w:name="Table Columns 4"/>
+    <w:lsdException w:uiPriority="99" w:name="Table Columns 5"/>
+    <w:lsdException w:uiPriority="99" w:name="Table Grid 1"/>
+    <w:lsdException w:uiPriority="99" w:name="Table Grid 2"/>
+    <w:lsdException w:uiPriority="99" w:name="Table Grid 3"/>
+    <w:lsdException w:uiPriority="99" w:name="Table Grid 4"/>
+    <w:lsdException w:uiPriority="99" w:name="Table Grid 5"/>
+    <w:lsdException w:uiPriority="99" w:name="Table Grid 6"/>
+    <w:lsdException w:uiPriority="99" w:name="Table Grid 7"/>
+    <w:lsdException w:uiPriority="99" w:name="Table Grid 8"/>
+    <w:lsdException w:uiPriority="99" w:name="Table List 1"/>
+    <w:lsdException w:uiPriority="99" w:name="Table List 2"/>
+    <w:lsdException w:uiPriority="99" w:name="Table List 3"/>
+    <w:lsdException w:uiPriority="99" w:name="Table List 4"/>
+    <w:lsdException w:uiPriority="99" w:name="Table List 5"/>
+    <w:lsdException w:uiPriority="99" w:name="Table List 6"/>
+    <w:lsdException w:uiPriority="99" w:name="Table List 7"/>
+    <w:lsdException w:uiPriority="99" w:name="Table List 8"/>
+    <w:lsdException w:uiPriority="99" w:name="Table 3D effects 1"/>
+    <w:lsdException w:uiPriority="99" w:name="Table 3D effects 2"/>
+    <w:lsdException w:uiPriority="99" w:name="Table 3D effects 3"/>
+    <w:lsdException w:uiPriority="99" w:name="Table Contemporary"/>
+    <w:lsdException w:uiPriority="99" w:name="Table Elegant"/>
+    <w:lsdException w:uiPriority="99" w:name="Table Professional"/>
+    <w:lsdException w:uiPriority="99" w:name="Table Subtle 1"/>
+    <w:lsdException w:uiPriority="99" w:name="Table Subtle 2"/>
+    <w:lsdException w:uiPriority="99" w:name="Table Web 1"/>
+    <w:lsdException w:uiPriority="99" w:name="Table Web 2"/>
+    <w:lsdException w:uiPriority="99" w:name="Table Web 3"/>
+    <w:lsdException w:uiPriority="99" w:name="Balloon Text"/>
+    <w:lsdException w:qFormat="1" w:unhideWhenUsed="0" w:uiPriority="39" w:semiHidden="0" w:name="Table Grid"/>
+    <w:lsdException w:uiPriority="99" w:name="Table Theme"/>
+    <w:lsdException w:unhideWhenUsed="0" w:uiPriority="60" w:semiHidden="0" w:name="Light Shading"/>
+    <w:lsdException w:unhideWhenUsed="0" w:uiPriority="61" w:semiHidden="0" w:name="Light List"/>
+    <w:lsdException w:unhideWhenUsed="0" w:uiPriority="62" w:semiHidden="0" w:name="Light Grid"/>
+    <w:lsdException w:unhideWhenUsed="0" w:uiPriority="63" w:semiHidden="0" w:name="Medium Shading 1"/>
+    <w:lsdException w:unhideWhenUsed="0" w:uiPriority="64" w:semiHidden="0" w:name="Medium Shading 2"/>
+    <w:lsdException w:unhideWhenUsed="0" w:uiPriority="65" w:semiHidden="0" w:name="Medium List 1"/>
+    <w:lsdException w:unhideWhenUsed="0" w:uiPriority="66" w:semiHidden="0" w:name="Medium List 2"/>
+    <w:lsdException w:unhideWhenUsed="0" w:uiPriority="67" w:semiHidden="0" w:name="Medium Grid 1"/>
+    <w:lsdException w:unhideWhenUsed="0" w:uiPriority="68" w:semiHidden="0" w:name="Medium Grid 2"/>
+    <w:lsdException w:unhideWhenUsed="0" w:uiPriority="69" w:semiHidden="0" w:name="Medium Grid 3"/>
+    <w:lsdException w:unhideWhenUsed="0" w:uiPriority="70" w:semiHidden="0" w:name="Dark List"/>
+    <w:lsdException w:unhideWhenUsed="0" w:uiPriority="71" w:semiHidden="0" w:name="Colorful Shading"/>
+    <w:lsdException w:unhideWhenUsed="0" w:uiPriority="72" w:semiHidden="0" w:name="Colorful List"/>
+    <w:lsdException w:unhideWhenUsed="0" w:uiPriority="73" w:semiHidden="0" w:name="Colorful Grid"/>
+    <w:lsdException w:unhideWhenUsed="0" w:uiPriority="60" w:semiHidden="0" w:name="Light Shading Accent 1"/>
+    <w:lsdException w:unhideWhenUsed="0" w:uiPriority="61" w:semiHidden="0" w:name="Light List Accent 1"/>
+    <w:lsdException w:unhideWhenUsed="0" w:uiPriority="62" w:semiHidden="0" w:name="Light Grid Accent 1"/>
+    <w:lsdException w:unhideWhenUsed="0" w:uiPriority="63" w:semiHidden="0" w:name="Medium Shading 1 Accent 1"/>
+    <w:lsdException w:unhideWhenUsed="0" w:uiPriority="64" w:semiHidden="0" w:name="Medium Shading 2 Accent 1"/>
+    <w:lsdException w:unhideWhenUsed="0" w:uiPriority="65" w:semiHidden="0" w:name="Medium List 1 Accent 1"/>
+    <w:lsdException w:qFormat="1" w:unhideWhenUsed="0" w:uiPriority="34" w:semiHidden="0" w:name="List Paragraph"/>
+    <w:lsdException w:unhideWhenUsed="0" w:uiPriority="66" w:semiHidden="0" w:name="Medium List 2 Accent 1"/>
+    <w:lsdException w:unhideWhenUsed="0" w:uiPriority="67" w:semiHidden="0" w:name="Medium Grid 1 Accent 1"/>
+    <w:lsdException w:unhideWhenUsed="0" w:uiPriority="68" w:semiHidden="0" w:name="Medium Grid 2 Accent 1"/>
+    <w:lsdException w:unhideWhenUsed="0" w:uiPriority="69" w:semiHidden="0" w:name="Medium Grid 3 Accent 1"/>
+    <w:lsdException w:unhideWhenUsed="0" w:uiPriority="70" w:semiHidden="0" w:name="Dark List Accent 1"/>
+    <w:lsdException w:unhideWhenUsed="0" w:uiPriority="71" w:semiHidden="0" w:name="Colorful Shading Accent 1"/>
+    <w:lsdException w:unhideWhenUsed="0" w:uiPriority="72" w:semiHidden="0" w:name="Colorful List Accent 1"/>
+    <w:lsdException w:unhideWhenUsed="0" w:uiPriority="73" w:semiHidden="0" w:name="Colorful Grid Accent 1"/>
+    <w:lsdException w:unhideWhenUsed="0" w:uiPriority="60" w:semiHidden="0" w:name="Light Shading Accent 2"/>
+    <w:lsdException w:unhideWhenUsed="0" w:uiPriority="61" w:semiHidden="0" w:name="Light List Accent 2"/>
+    <w:lsdException w:unhideWhenUsed="0" w:uiPriority="62" w:semiHidden="0" w:name="Light Grid Accent 2"/>
+    <w:lsdException w:unhideWhenUsed="0" w:uiPriority="63" w:semiHidden="0" w:name="Medium Shading 1 Accent 2"/>
+    <w:lsdException w:unhideWhenUsed="0" w:uiPriority="64" w:semiHidden="0" w:name="Medium Shading 2 Accent 2"/>
+    <w:lsdException w:unhideWhenUsed="0" w:uiPriority="65" w:semiHidden="0" w:name="Medium List 1 Accent 2"/>
+    <w:lsdException w:unhideWhenUsed="0" w:uiPriority="66" w:semiHidden="0" w:name="Medium List 2 Accent 2"/>
+    <w:lsdException w:unhideWhenUsed="0" w:uiPriority="67" w:semiHidden="0" w:name="Medium Grid 1 Accent 2"/>
+    <w:lsdException w:unhideWhenUsed="0" w:uiPriority="68" w:semiHidden="0" w:name="Medium Grid 2 Accent 2"/>
+    <w:lsdException w:unhideWhenUsed="0" w:uiPriority="69" w:semiHidden="0" w:name="Medium Grid 3 Accent 2"/>
+    <w:lsdException w:unhideWhenUsed="0" w:uiPriority="70" w:semiHidden="0" w:name="Dark List Accent 2"/>
+    <w:lsdException w:unhideWhenUsed="0" w:uiPriority="71" w:semiHidden="0" w:name="Colorful Shading Accent 2"/>
+    <w:lsdException w:unhideWhenUsed="0" w:uiPriority="72" w:semiHidden="0" w:name="Colorful List Accent 2"/>
+    <w:lsdException w:unhideWhenUsed="0" w:uiPriority="73" w:semiHidden="0" w:name="Colorful Grid Accent 2"/>
+    <w:lsdException w:unhideWhenUsed="0" w:uiPriority="60" w:semiHidden="0" w:name="Light Shading Accent 3"/>
+    <w:lsdException w:unhideWhenUsed="0" w:uiPriority="61" w:semiHidden="0" w:name="Light List Accent 3"/>
+    <w:lsdException w:unhideWhenUsed="0" w:uiPriority="62" w:semiHidden="0" w:name="Light Grid Accent 3"/>
+    <w:lsdException w:unhideWhenUsed="0" w:uiPriority="63" w:semiHidden="0" w:name="Medium Shading 1 Accent 3"/>
+    <w:lsdException w:unhideWhenUsed="0" w:uiPriority="64" w:semiHidden="0" w:name="Medium Shading 2 Accent 3"/>
+    <w:lsdException w:unhideWhenUsed="0" w:uiPriority="65" w:semiHidden="0" w:name="Medium List 1 Accent 3"/>
+    <w:lsdException w:unhideWhenUsed="0" w:uiPriority="66" w:semiHidden="0" w:name="Medium List 2 Accent 3"/>
+    <w:lsdException w:unhideWhenUsed="0" w:uiPriority="67" w:semiHidden="0" w:name="Medium Grid 1 Accent 3"/>
+    <w:lsdException w:unhideWhenUsed="0" w:uiPriority="68" w:semiHidden="0" w:name="Medium Grid 2 Accent 3"/>
+    <w:lsdException w:unhideWhenUsed="0" w:uiPriority="69" w:semiHidden="0" w:name="Medium Grid 3 Accent 3"/>
+    <w:lsdException w:unhideWhenUsed="0" w:uiPriority="70" w:semiHidden="0" w:name="Dark List Accent 3"/>
+    <w:lsdException w:unhideWhenUsed="0" w:uiPriority="71" w:semiHidden="0" w:name="Colorful Shading Accent 3"/>
+    <w:lsdException w:unhideWhenUsed="0" w:uiPriority="72" w:semiHidden="0" w:name="Colorful List Accent 3"/>
+    <w:lsdException w:unhideWhenUsed="0" w:uiPriority="73" w:semiHidden="0" w:name="Colorful Grid Accent 3"/>
+    <w:lsdException w:unhideWhenUsed="0" w:uiPriority="60" w:semiHidden="0" w:name="Light Shading Accent 4"/>
+    <w:lsdException w:unhideWhenUsed="0" w:uiPriority="61" w:semiHidden="0" w:name="Light List Accent 4"/>
+    <w:lsdException w:unhideWhenUsed="0" w:uiPriority="62" w:semiHidden="0" w:name="Light Grid Accent 4"/>
+    <w:lsdException w:unhideWhenUsed="0" w:uiPriority="63" w:semiHidden="0" w:name="Medium Shading 1 Accent 4"/>
+    <w:lsdException w:unhideWhenUsed="0" w:uiPriority="64" w:semiHidden="0" w:name="Medium Shading 2 Accent 4"/>
+    <w:lsdException w:unhideWhenUsed="0" w:uiPriority="65" w:semiHidden="0" w:name="Medium List 1 Accent 4"/>
+    <w:lsdException w:unhideWhenUsed="0" w:uiPriority="66" w:semiHidden="0" w:name="Medium List 2 Accent 4"/>
+    <w:lsdException w:unhideWhenUsed="0" w:uiPriority="67" w:semiHidden="0" w:name="Medium Grid 1 Accent 4"/>
+    <w:lsdException w:unhideWhenUsed="0" w:uiPriority="68" w:semiHidden="0" w:name="Medium Grid 2 Accent 4"/>
+    <w:lsdException w:unhideWhenUsed="0" w:uiPriority="69" w:semiHidden="0" w:name="Medium Grid 3 Accent 4"/>
+    <w:lsdException w:unhideWhenUsed="0" w:uiPriority="70" w:semiHidden="0" w:name="Dark List Accent 4"/>
+    <w:lsdException w:unhideWhenUsed="0" w:uiPriority="71" w:semiHidden="0" w:name="Colorful Shading Accent 4"/>
+    <w:lsdException w:unhideWhenUsed="0" w:uiPriority="72" w:semiHidden="0" w:name="Colorful List Accent 4"/>
+    <w:lsdException w:unhideWhenUsed="0" w:uiPriority="73" w:semiHidden="0" w:name="Colorful Grid Accent 4"/>
+    <w:lsdException w:unhideWhenUsed="0" w:uiPriority="60" w:semiHidden="0" w:name="Light Shading Accent 5"/>
+    <w:lsdException w:unhideWhenUsed="0" w:uiPriority="61" w:semiHidden="0" w:name="Light List Accent 5"/>
+    <w:lsdException w:unhideWhenUsed="0" w:uiPriority="62" w:semiHidden="0" w:name="Light Grid Accent 5"/>
+    <w:lsdException w:unhideWhenUsed="0" w:uiPriority="63" w:semiHidden="0" w:name="Medium Shading 1 Accent 5"/>
+    <w:lsdException w:unhideWhenUsed="0" w:uiPriority="64" w:semiHidden="0" w:name="Medium Shading 2 Accent 5"/>
+    <w:lsdException w:unhideWhenUsed="0" w:uiPriority="65" w:semiHidden="0" w:name="Medium List 1 Accent 5"/>
+    <w:lsdException w:unhideWhenUsed="0" w:uiPriority="66" w:semiHidden="0" w:name="Medium List 2 Accent 5"/>
+    <w:lsdException w:unhideWhenUsed="0" w:uiPriority="67" w:semiHidden="0" w:name="Medium Grid 1 Accent 5"/>
+    <w:lsdException w:unhideWhenUsed="0" w:uiPriority="68" w:semiHidden="0" w:name="Medium Grid 2 Accent 5"/>
+    <w:lsdException w:unhideWhenUsed="0" w:uiPriority="69" w:semiHidden="0" w:name="Medium Grid 3 Accent 5"/>
+    <w:lsdException w:unhideWhenUsed="0" w:uiPriority="70" w:semiHidden="0" w:name="Dark List Accent 5"/>
+    <w:lsdException w:unhideWhenUsed="0" w:uiPriority="71" w:semiHidden="0" w:name="Colorful Shading Accent 5"/>
+    <w:lsdException w:unhideWhenUsed="0" w:uiPriority="72" w:semiHidden="0" w:name="Colorful List Accent 5"/>
+    <w:lsdException w:unhideWhenUsed="0" w:uiPriority="73" w:semiHidden="0" w:name="Colorful Grid Accent 5"/>
+    <w:lsdException w:unhideWhenUsed="0" w:uiPriority="60" w:semiHidden="0" w:name="Light Shading Accent 6"/>
+    <w:lsdException w:unhideWhenUsed="0" w:uiPriority="61" w:semiHidden="0" w:name="Light List Accent 6"/>
+    <w:lsdException w:unhideWhenUsed="0" w:uiPriority="62" w:semiHidden="0" w:name="Light Grid Accent 6"/>
+    <w:lsdException w:unhideWhenUsed="0" w:uiPriority="63" w:semiHidden="0" w:name="Medium Shading 1 Accent 6"/>
+    <w:lsdException w:unhideWhenUsed="0" w:uiPriority="64" w:semiHidden="0" w:name="Medium Shading 2 Accent 6"/>
+    <w:lsdException w:unhideWhenUsed="0" w:uiPriority="65" w:semiHidden="0" w:name="Medium List 1 Accent 6"/>
+    <w:lsdException w:unhideWhenUsed="0" w:uiPriority="66" w:semiHidden="0" w:name="Medium List 2 Accent 6"/>
+    <w:lsdException w:unhideWhenUsed="0" w:uiPriority="67" w:semiHidden="0" w:name="Medium Grid 1 Accent 6"/>
+    <w:lsdException w:unhideWhenUsed="0" w:uiPriority="68" w:semiHidden="0" w:name="Medium Grid 2 Accent 6"/>
+    <w:lsdException w:unhideWhenUsed="0" w:uiPriority="69" w:semiHidden="0" w:name="Medium Grid 3 Accent 6"/>
+    <w:lsdException w:unhideWhenUsed="0" w:uiPriority="70" w:semiHidden="0" w:name="Dark List Accent 6"/>
+    <w:lsdException w:unhideWhenUsed="0" w:uiPriority="71" w:semiHidden="0" w:name="Colorful Shading Accent 6"/>
+    <w:lsdException w:unhideWhenUsed="0" w:uiPriority="72" w:semiHidden="0" w:name="Colorful List Accent 6"/>
+    <w:lsdException w:unhideWhenUsed="0" w:uiPriority="73" w:semiHidden="0" w:name="Colorful Grid Accent 6"/>
   </w:latentStyles>
-  <w:style w:type="paragraph" w:default="1" w:styleId="Normal">
+  <w:style w:type="paragraph" w:default="1" w:styleId="1">
     <w:name w:val="Normal"/>
     <w:qFormat/>
+    <w:uiPriority w:val="0"/>
     <w:pPr>
       <w:spacing w:after="160" w:line="259" w:lineRule="auto"/>
     </w:pPr>
     <w:rPr>
+      <w:rFonts w:asciiTheme="minorHAnsi" w:hAnsiTheme="minorHAnsi" w:eastAsiaTheme="minorHAnsi" w:cstheme="minorBidi"/>
       <w:sz w:val="22"/>
       <w:szCs w:val="22"/>
+      <w:lang w:val="en-US" w:eastAsia="en-US" w:bidi="ar-SA"/>
     </w:rPr>
   </w:style>
-  <w:style w:type="paragraph" w:styleId="Heading1">
+  <w:style w:type="paragraph" w:styleId="2">
     <w:name w:val="heading 1"/>
-    <w:basedOn w:val="Normal"/>
-    <w:next w:val="Normal"/>
-    <w:link w:val="Heading1Char"/>
+    <w:basedOn w:val="1"/>
+    <w:next w:val="1"/>
+    <w:link w:val="13"/>
+    <w:qFormat/>
     <w:uiPriority w:val="9"/>
-    <w:qFormat/>
     <w:pPr>
       <w:keepNext/>
       <w:keepLines/>
@@ -2879,25 +2834,24 @@
       <w:outlineLvl w:val="0"/>
     </w:pPr>
     <w:rPr>
-      <w:rFonts w:asciiTheme="majorHAnsi" w:eastAsiaTheme="majorEastAsia" w:hAnsiTheme="majorHAnsi" w:cstheme="majorBidi"/>
-      <w:color w:val="2E74B5" w:themeColor="accent1" w:themeShade="BF"/>
+      <w:rFonts w:asciiTheme="majorHAnsi" w:hAnsiTheme="majorHAnsi" w:eastAsiaTheme="majorEastAsia" w:cstheme="majorBidi"/>
+      <w:color w:val="2E75B6" w:themeColor="accent1" w:themeShade="BF"/>
       <w:sz w:val="32"/>
       <w:szCs w:val="32"/>
     </w:rPr>
   </w:style>
-  <w:style w:type="character" w:default="1" w:styleId="DefaultParagraphFont">
+  <w:style w:type="character" w:default="1" w:styleId="3">
     <w:name w:val="Default Paragraph Font"/>
-    <w:uiPriority w:val="1"/>
     <w:semiHidden/>
     <w:unhideWhenUsed/>
+    <w:uiPriority w:val="1"/>
   </w:style>
-  <w:style w:type="table" w:default="1" w:styleId="TableNormal">
+  <w:style w:type="table" w:default="1" w:styleId="4">
     <w:name w:val="Normal Table"/>
-    <w:uiPriority w:val="99"/>
     <w:semiHidden/>
     <w:unhideWhenUsed/>
+    <w:uiPriority w:val="99"/>
     <w:tblPr>
-      <w:tblInd w:w="0" w:type="dxa"/>
       <w:tblCellMar>
         <w:top w:w="0" w:type="dxa"/>
         <w:left w:w="108" w:type="dxa"/>
@@ -2906,19 +2860,13 @@
       </w:tblCellMar>
     </w:tblPr>
   </w:style>
-  <w:style w:type="numbering" w:default="1" w:styleId="NoList">
-    <w:name w:val="No List"/>
-    <w:uiPriority w:val="99"/>
-    <w:semiHidden/>
-    <w:unhideWhenUsed/>
-  </w:style>
-  <w:style w:type="paragraph" w:styleId="Footer">
+  <w:style w:type="paragraph" w:styleId="5">
     <w:name w:val="footer"/>
-    <w:basedOn w:val="Normal"/>
-    <w:link w:val="FooterChar"/>
-    <w:uiPriority w:val="99"/>
+    <w:basedOn w:val="1"/>
+    <w:link w:val="16"/>
     <w:unhideWhenUsed/>
     <w:qFormat/>
+    <w:uiPriority w:val="99"/>
     <w:pPr>
       <w:tabs>
         <w:tab w:val="center" w:pos="4680"/>
@@ -2927,13 +2875,13 @@
       <w:spacing w:after="0" w:line="240" w:lineRule="auto"/>
     </w:pPr>
   </w:style>
-  <w:style w:type="paragraph" w:styleId="Header">
+  <w:style w:type="paragraph" w:styleId="6">
     <w:name w:val="header"/>
-    <w:basedOn w:val="Normal"/>
-    <w:link w:val="HeaderChar"/>
-    <w:uiPriority w:val="99"/>
+    <w:basedOn w:val="1"/>
+    <w:link w:val="15"/>
     <w:unhideWhenUsed/>
     <w:qFormat/>
+    <w:uiPriority w:val="99"/>
     <w:pPr>
       <w:tabs>
         <w:tab w:val="center" w:pos="4680"/>
@@ -2942,30 +2890,29 @@
       <w:spacing w:after="0" w:line="240" w:lineRule="auto"/>
     </w:pPr>
   </w:style>
-  <w:style w:type="character" w:styleId="Strong">
+  <w:style w:type="character" w:styleId="7">
     <w:name w:val="Strong"/>
-    <w:basedOn w:val="DefaultParagraphFont"/>
+    <w:basedOn w:val="3"/>
+    <w:qFormat/>
     <w:uiPriority w:val="22"/>
-    <w:qFormat/>
     <w:rPr>
       <w:b/>
       <w:bCs/>
     </w:rPr>
   </w:style>
-  <w:style w:type="table" w:styleId="TableGrid">
+  <w:style w:type="table" w:styleId="8">
     <w:name w:val="Table Grid"/>
-    <w:basedOn w:val="TableNormal"/>
+    <w:basedOn w:val="4"/>
+    <w:qFormat/>
     <w:uiPriority w:val="39"/>
-    <w:qFormat/>
     <w:tblPr>
-      <w:tblInd w:w="0" w:type="dxa"/>
       <w:tblBorders>
-        <w:top w:val="single" w:sz="4" w:space="0" w:color="auto"/>
-        <w:left w:val="single" w:sz="4" w:space="0" w:color="auto"/>
-        <w:bottom w:val="single" w:sz="4" w:space="0" w:color="auto"/>
-        <w:right w:val="single" w:sz="4" w:space="0" w:color="auto"/>
-        <w:insideH w:val="single" w:sz="4" w:space="0" w:color="auto"/>
-        <w:insideV w:val="single" w:sz="4" w:space="0" w:color="auto"/>
+        <w:top w:val="single" w:color="auto" w:sz="4" w:space="0"/>
+        <w:left w:val="single" w:color="auto" w:sz="4" w:space="0"/>
+        <w:bottom w:val="single" w:color="auto" w:sz="4" w:space="0"/>
+        <w:right w:val="single" w:color="auto" w:sz="4" w:space="0"/>
+        <w:insideH w:val="single" w:color="auto" w:sz="4" w:space="0"/>
+        <w:insideV w:val="single" w:color="auto" w:sz="4" w:space="0"/>
       </w:tblBorders>
       <w:tblCellMar>
         <w:top w:w="0" w:type="dxa"/>
@@ -2975,32 +2922,32 @@
       </w:tblCellMar>
     </w:tblPr>
   </w:style>
-  <w:style w:type="paragraph" w:styleId="Title">
+  <w:style w:type="paragraph" w:styleId="9">
     <w:name w:val="Title"/>
-    <w:basedOn w:val="Normal"/>
-    <w:next w:val="Normal"/>
-    <w:link w:val="TitleChar"/>
+    <w:basedOn w:val="1"/>
+    <w:next w:val="1"/>
+    <w:link w:val="14"/>
+    <w:qFormat/>
     <w:uiPriority w:val="10"/>
-    <w:qFormat/>
     <w:pPr>
       <w:spacing w:after="0" w:line="240" w:lineRule="auto"/>
       <w:contextualSpacing/>
     </w:pPr>
     <w:rPr>
-      <w:rFonts w:asciiTheme="majorHAnsi" w:eastAsiaTheme="majorEastAsia" w:hAnsiTheme="majorHAnsi" w:cstheme="majorBidi"/>
+      <w:rFonts w:asciiTheme="majorHAnsi" w:hAnsiTheme="majorHAnsi" w:eastAsiaTheme="majorEastAsia" w:cstheme="majorBidi"/>
       <w:spacing w:val="-10"/>
       <w:kern w:val="28"/>
       <w:sz w:val="56"/>
       <w:szCs w:val="56"/>
     </w:rPr>
   </w:style>
-  <w:style w:type="paragraph" w:styleId="TOC1">
+  <w:style w:type="paragraph" w:styleId="10">
     <w:name w:val="toc 1"/>
-    <w:basedOn w:val="Normal"/>
-    <w:next w:val="Normal"/>
-    <w:uiPriority w:val="39"/>
+    <w:basedOn w:val="1"/>
+    <w:next w:val="1"/>
     <w:unhideWhenUsed/>
     <w:qFormat/>
+    <w:uiPriority w:val="39"/>
     <w:pPr>
       <w:spacing w:after="100"/>
     </w:pPr>
@@ -3011,13 +2958,13 @@
       <w:sz w:val="36"/>
     </w:rPr>
   </w:style>
-  <w:style w:type="paragraph" w:styleId="TOC2">
+  <w:style w:type="paragraph" w:styleId="11">
     <w:name w:val="toc 2"/>
-    <w:basedOn w:val="Normal"/>
-    <w:next w:val="Normal"/>
-    <w:uiPriority w:val="39"/>
+    <w:basedOn w:val="1"/>
+    <w:next w:val="1"/>
     <w:unhideWhenUsed/>
     <w:qFormat/>
+    <w:uiPriority w:val="39"/>
     <w:pPr>
       <w:spacing w:after="100"/>
       <w:ind w:left="220"/>
@@ -3028,13 +2975,13 @@
       <w:sz w:val="32"/>
     </w:rPr>
   </w:style>
-  <w:style w:type="paragraph" w:styleId="TOC3">
+  <w:style w:type="paragraph" w:styleId="12">
     <w:name w:val="toc 3"/>
-    <w:basedOn w:val="Normal"/>
-    <w:next w:val="Normal"/>
-    <w:uiPriority w:val="39"/>
+    <w:basedOn w:val="1"/>
+    <w:next w:val="1"/>
     <w:unhideWhenUsed/>
     <w:qFormat/>
+    <w:uiPriority w:val="39"/>
     <w:pPr>
       <w:spacing w:after="100"/>
       <w:ind w:left="440"/>
@@ -3045,74 +2992,73 @@
       <w:sz w:val="32"/>
     </w:rPr>
   </w:style>
-  <w:style w:type="character" w:customStyle="1" w:styleId="Heading1Char">
+  <w:style w:type="character" w:customStyle="1" w:styleId="13">
     <w:name w:val="Heading 1 Char"/>
-    <w:basedOn w:val="DefaultParagraphFont"/>
-    <w:link w:val="Heading1"/>
+    <w:basedOn w:val="3"/>
+    <w:link w:val="2"/>
+    <w:qFormat/>
     <w:uiPriority w:val="9"/>
-    <w:qFormat/>
     <w:rPr>
-      <w:rFonts w:asciiTheme="majorHAnsi" w:eastAsiaTheme="majorEastAsia" w:hAnsiTheme="majorHAnsi" w:cstheme="majorBidi"/>
-      <w:color w:val="2E74B5" w:themeColor="accent1" w:themeShade="BF"/>
+      <w:rFonts w:asciiTheme="majorHAnsi" w:hAnsiTheme="majorHAnsi" w:eastAsiaTheme="majorEastAsia" w:cstheme="majorBidi"/>
+      <w:color w:val="2E75B6" w:themeColor="accent1" w:themeShade="BF"/>
       <w:sz w:val="32"/>
       <w:szCs w:val="32"/>
     </w:rPr>
   </w:style>
-  <w:style w:type="character" w:customStyle="1" w:styleId="TitleChar">
+  <w:style w:type="character" w:customStyle="1" w:styleId="14">
     <w:name w:val="Title Char"/>
-    <w:basedOn w:val="DefaultParagraphFont"/>
-    <w:link w:val="Title"/>
+    <w:basedOn w:val="3"/>
+    <w:link w:val="9"/>
+    <w:qFormat/>
     <w:uiPriority w:val="10"/>
-    <w:qFormat/>
     <w:rPr>
-      <w:rFonts w:asciiTheme="majorHAnsi" w:eastAsiaTheme="majorEastAsia" w:hAnsiTheme="majorHAnsi" w:cstheme="majorBidi"/>
+      <w:rFonts w:asciiTheme="majorHAnsi" w:hAnsiTheme="majorHAnsi" w:eastAsiaTheme="majorEastAsia" w:cstheme="majorBidi"/>
       <w:spacing w:val="-10"/>
       <w:kern w:val="28"/>
       <w:sz w:val="56"/>
       <w:szCs w:val="56"/>
     </w:rPr>
   </w:style>
-  <w:style w:type="character" w:customStyle="1" w:styleId="HeaderChar">
+  <w:style w:type="character" w:customStyle="1" w:styleId="15">
     <w:name w:val="Header Char"/>
-    <w:basedOn w:val="DefaultParagraphFont"/>
-    <w:link w:val="Header"/>
+    <w:basedOn w:val="3"/>
+    <w:link w:val="6"/>
+    <w:qFormat/>
     <w:uiPriority w:val="99"/>
+  </w:style>
+  <w:style w:type="character" w:customStyle="1" w:styleId="16">
+    <w:name w:val="Footer Char"/>
+    <w:basedOn w:val="3"/>
+    <w:link w:val="5"/>
     <w:qFormat/>
+    <w:uiPriority w:val="99"/>
   </w:style>
-  <w:style w:type="character" w:customStyle="1" w:styleId="FooterChar">
-    <w:name w:val="Footer Char"/>
-    <w:basedOn w:val="DefaultParagraphFont"/>
-    <w:link w:val="Footer"/>
-    <w:uiPriority w:val="99"/>
+  <w:style w:type="paragraph" w:styleId="17">
+    <w:name w:val="List Paragraph"/>
+    <w:basedOn w:val="1"/>
     <w:qFormat/>
-  </w:style>
-  <w:style w:type="paragraph" w:styleId="ListParagraph">
-    <w:name w:val="List Paragraph"/>
-    <w:basedOn w:val="Normal"/>
     <w:uiPriority w:val="34"/>
-    <w:qFormat/>
     <w:pPr>
       <w:ind w:left="720"/>
       <w:contextualSpacing/>
     </w:pPr>
   </w:style>
-  <w:style w:type="table" w:customStyle="1" w:styleId="GridTable6Colorful-Accent51">
+  <w:style w:type="table" w:customStyle="1" w:styleId="18">
     <w:name w:val="Grid Table 6 Colorful - Accent 51"/>
-    <w:basedOn w:val="TableNormal"/>
+    <w:basedOn w:val="4"/>
+    <w:qFormat/>
     <w:uiPriority w:val="51"/>
-    <w:qFormat/>
     <w:rPr>
-      <w:color w:val="2F5496" w:themeColor="accent5" w:themeShade="BF"/>
+      <w:color w:val="2F5597" w:themeColor="accent5" w:themeShade="BF"/>
     </w:rPr>
     <w:tblPr>
-      <w:tblInd w:w="0" w:type="dxa"/>
       <w:tblBorders>
-        <w:top w:val="single" w:sz="4" w:space="0" w:color="8EAADB" w:themeColor="accent5" w:themeTint="99"/>
-        <w:left w:val="single" w:sz="4" w:space="0" w:color="8EAADB" w:themeColor="accent5" w:themeTint="99"/>
-        <w:bottom w:val="single" w:sz="4" w:space="0" w:color="8EAADB" w:themeColor="accent5" w:themeTint="99"/>
-        <w:right w:val="single" w:sz="4" w:space="0" w:color="8EAADB" w:themeColor="accent5" w:themeTint="99"/>
-        <w:insideH w:val="single" w:sz="4" w:space="0" w:color="8EAADB" w:themeColor="accent5" w:themeTint="99"/>
-        <w:insideV w:val="single" w:sz="4" w:space="0" w:color="8EAADB" w:themeColor="accent5" w:themeTint="99"/>
+        <w:top w:val="single" w:color="8EAADB" w:themeColor="accent5" w:themeTint="99" w:sz="4" w:space="0"/>
+        <w:left w:val="single" w:color="8EAADB" w:themeColor="accent5" w:themeTint="99" w:sz="4" w:space="0"/>
+        <w:bottom w:val="single" w:color="8EAADB" w:themeColor="accent5" w:themeTint="99" w:sz="4" w:space="0"/>
+        <w:right w:val="single" w:color="8EAADB" w:themeColor="accent5" w:themeTint="99" w:sz="4" w:space="0"/>
+        <w:insideH w:val="single" w:color="8EAADB" w:themeColor="accent5" w:themeTint="99" w:sz="4" w:space="0"/>
+        <w:insideV w:val="single" w:color="8EAADB" w:themeColor="accent5" w:themeTint="99" w:sz="4" w:space="0"/>
       </w:tblBorders>
       <w:tblCellMar>
         <w:top w:w="0" w:type="dxa"/>
@@ -3126,10 +3072,9 @@
         <w:b/>
         <w:bCs/>
       </w:rPr>
-      <w:tblPr/>
       <w:tcPr>
         <w:tcBorders>
-          <w:bottom w:val="single" w:sz="12" w:space="0" w:color="8EAADB" w:themeColor="accent5" w:themeTint="99"/>
+          <w:bottom w:val="single" w:color="8EAADB" w:themeColor="accent5" w:themeTint="99" w:sz="12" w:space="0"/>
         </w:tcBorders>
       </w:tcPr>
     </w:tblStylePr>
@@ -3138,10 +3083,9 @@
         <w:b/>
         <w:bCs/>
       </w:rPr>
-      <w:tblPr/>
       <w:tcPr>
         <w:tcBorders>
-          <w:top w:val="double" w:sz="4" w:space="0" w:color="8EAADB" w:themeColor="accent5" w:themeTint="99"/>
+          <w:top w:val="double" w:color="8EAADB" w:themeColor="accent5" w:themeTint="99" w:sz="4" w:space="0"/>
         </w:tcBorders>
       </w:tcPr>
     </w:tblStylePr>
@@ -3158,25 +3102,23 @@
       </w:rPr>
     </w:tblStylePr>
     <w:tblStylePr w:type="band1Vert">
-      <w:tblPr/>
       <w:tcPr>
         <w:shd w:val="clear" w:color="auto" w:fill="D9E2F3" w:themeFill="accent5" w:themeFillTint="33"/>
       </w:tcPr>
     </w:tblStylePr>
     <w:tblStylePr w:type="band1Horz">
-      <w:tblPr/>
       <w:tcPr>
         <w:shd w:val="clear" w:color="auto" w:fill="D9E2F3" w:themeFill="accent5" w:themeFillTint="33"/>
       </w:tcPr>
     </w:tblStylePr>
   </w:style>
-  <w:style w:type="paragraph" w:customStyle="1" w:styleId="TOCHeading1">
+  <w:style w:type="paragraph" w:customStyle="1" w:styleId="19">
     <w:name w:val="TOC Heading1"/>
-    <w:basedOn w:val="Heading1"/>
-    <w:next w:val="Normal"/>
-    <w:uiPriority w:val="39"/>
+    <w:basedOn w:val="2"/>
+    <w:next w:val="1"/>
     <w:unhideWhenUsed/>
     <w:qFormat/>
+    <w:uiPriority w:val="39"/>
     <w:pPr>
       <w:outlineLvl w:val="9"/>
     </w:pPr>
@@ -3436,6 +3378,5 @@
     </a:fmtScheme>
   </a:themeElements>
   <a:objectDefaults/>
-  <a:extraClrSchemeLst/>
 </a:theme>
 </file>
</xml_diff>